<commit_message>
Final project is added
</commit_message>
<xml_diff>
--- a/New Indian restaurant in San Francisco Bay Area.docx
+++ b/New Indian restaurant in San Francisco Bay Area.docx
@@ -470,14 +470,6 @@
           <w:b/>
           <w:bCs/>
         </w:rPr>
-        <w:t xml:space="preserve">Problem and </w:t>
-      </w:r>
-      <w:r>
-        <w:rPr>
-          <w:rFonts w:ascii="Arial" w:hAnsi="Arial" w:cs="Arial"/>
-          <w:b/>
-          <w:bCs/>
-        </w:rPr>
         <w:t xml:space="preserve">Goal </w:t>
       </w:r>
       <w:r>
@@ -492,115 +484,19 @@
         <w:rPr>
           <w:rFonts w:ascii="Arial" w:hAnsi="Arial" w:cs="Arial"/>
         </w:rPr>
-        <w:t>Even there are lot of opportunity exists, competitions are also there. In Bay area,</w:t>
-      </w:r>
-      <w:r>
-        <w:rPr>
-          <w:rFonts w:ascii="Arial" w:hAnsi="Arial" w:cs="Arial"/>
-        </w:rPr>
-        <w:t xml:space="preserve"> many</w:t>
-      </w:r>
-      <w:r>
-        <w:rPr>
-          <w:rFonts w:ascii="Arial" w:hAnsi="Arial" w:cs="Arial"/>
-        </w:rPr>
-        <w:t xml:space="preserve"> Indian restaurants are already in battle. To open a new restaurant is very challenging. </w:t>
-      </w:r>
-      <w:r>
-        <w:rPr>
-          <w:rFonts w:ascii="Arial" w:hAnsi="Arial" w:cs="Arial"/>
-        </w:rPr>
-        <w:t>There are many features to be considered before opening a</w:t>
-      </w:r>
-      <w:r>
-        <w:rPr>
-          <w:rFonts w:ascii="Arial" w:hAnsi="Arial" w:cs="Arial"/>
-        </w:rPr>
-        <w:t>n</w:t>
-      </w:r>
-      <w:r>
-        <w:rPr>
-          <w:rFonts w:ascii="Arial" w:hAnsi="Arial" w:cs="Arial"/>
-        </w:rPr>
-        <w:t xml:space="preserve"> Indian restaurant like location,</w:t>
-      </w:r>
-      <w:r>
-        <w:rPr>
-          <w:rFonts w:ascii="Arial" w:hAnsi="Arial" w:cs="Arial"/>
-        </w:rPr>
-        <w:t xml:space="preserve"> indoor, </w:t>
-      </w:r>
-      <w:r>
-        <w:rPr>
-          <w:rFonts w:ascii="Arial" w:hAnsi="Arial" w:cs="Arial"/>
-        </w:rPr>
-        <w:t>out</w:t>
-      </w:r>
-      <w:r>
-        <w:rPr>
-          <w:rFonts w:ascii="Arial" w:hAnsi="Arial" w:cs="Arial"/>
-        </w:rPr>
-        <w:t>door dining</w:t>
-      </w:r>
-      <w:r>
-        <w:rPr>
-          <w:rFonts w:ascii="Arial" w:hAnsi="Arial" w:cs="Arial"/>
-        </w:rPr>
-        <w:t>, delivery</w:t>
-      </w:r>
-      <w:r>
-        <w:rPr>
-          <w:rFonts w:ascii="Arial" w:hAnsi="Arial" w:cs="Arial"/>
-        </w:rPr>
-        <w:t>, transport options etc</w:t>
-      </w:r>
-      <w:r>
-        <w:rPr>
-          <w:rFonts w:ascii="Arial" w:hAnsi="Arial" w:cs="Arial"/>
-        </w:rPr>
-        <w:t>. The location of the restaurant plays an important role. It should be in</w:t>
-      </w:r>
-      <w:r>
-        <w:rPr>
-          <w:rFonts w:ascii="Arial" w:hAnsi="Arial" w:cs="Arial"/>
-        </w:rPr>
-        <w:t xml:space="preserve"> a</w:t>
-      </w:r>
-      <w:r>
-        <w:rPr>
-          <w:rFonts w:ascii="Arial" w:hAnsi="Arial" w:cs="Arial"/>
-        </w:rPr>
-        <w:t xml:space="preserve"> </w:t>
-      </w:r>
-      <w:r>
-        <w:rPr>
-          <w:rFonts w:ascii="Arial" w:hAnsi="Arial" w:cs="Arial"/>
-        </w:rPr>
-        <w:t>busy locality</w:t>
-      </w:r>
-      <w:r>
-        <w:rPr>
-          <w:rFonts w:ascii="Arial" w:hAnsi="Arial" w:cs="Arial"/>
-        </w:rPr>
-        <w:t xml:space="preserve"> as well as less competit</w:t>
-      </w:r>
-      <w:r>
-        <w:rPr>
-          <w:rFonts w:ascii="Arial" w:hAnsi="Arial" w:cs="Arial"/>
-        </w:rPr>
-        <w:t>ive</w:t>
-      </w:r>
-      <w:r>
-        <w:rPr>
-          <w:rFonts w:ascii="Arial" w:hAnsi="Arial" w:cs="Arial"/>
-        </w:rPr>
-        <w:t xml:space="preserve">. </w:t>
-      </w:r>
-      <w:r>
-        <w:rPr>
-          <w:rFonts w:ascii="Arial" w:hAnsi="Arial" w:cs="Arial"/>
-        </w:rPr>
-        <w:t>The goal of this project is to identify the suitable locations to open an Indian restaurant in San Francisco Bay Area Neighborhoods.</w:t>
+        <w:t>Although</w:t>
+      </w:r>
+      <w:r>
+        <w:rPr>
+          <w:rFonts w:ascii="Arial" w:hAnsi="Arial" w:cs="Arial"/>
+        </w:rPr>
+        <w:t xml:space="preserve"> there are lot of opportunity exists, competitions are also there. In Bay area, many Indian restaurants are already in battle. To open a new restaurant is very challenging. There are many features to be considered before opening an Indian restaurant like location, indoor, outdoor dining, delivery, transport options etc. The location of the restaurant plays an important role. It should be in a busy locality as well as less competitive. </w:t>
+      </w:r>
+      <w:r>
+        <w:rPr>
+          <w:rFonts w:ascii="Arial" w:hAnsi="Arial" w:cs="Arial"/>
+        </w:rPr>
+        <w:t>The goal of this project is to identify the suitable locations to open an Indian restaurant in San Francisco Bay Area Neighborhoods</w:t>
       </w:r>
     </w:p>
     <w:p>
@@ -812,498 +708,283 @@
     </w:p>
     <w:p>
       <w:pPr>
+        <w:pStyle w:val="ListParagraph"/>
         <w:numPr>
-          <w:ilvl w:val="1"/>
-          <w:numId w:val="5"/>
+          <w:ilvl w:val="0"/>
+          <w:numId w:val="2"/>
         </w:numPr>
-        <w:shd w:val="clear" w:color="auto" w:fill="FFFFFF"/>
-        <w:spacing w:before="252" w:after="0" w:line="120" w:lineRule="auto"/>
+        <w:rPr>
+          <w:rFonts w:ascii="Arial" w:hAnsi="Arial" w:cs="Arial"/>
+        </w:rPr>
+      </w:pPr>
+      <w:r>
         <w:rPr>
           <w:rFonts w:ascii="Arial" w:eastAsia="Times New Roman" w:hAnsi="Arial" w:cs="Arial"/>
           <w:color w:val="292929"/>
           <w:spacing w:val="-1"/>
         </w:rPr>
-      </w:pPr>
+        <w:t>Collect the</w:t>
+      </w:r>
       <w:r>
         <w:rPr>
           <w:rFonts w:ascii="Arial" w:eastAsia="Times New Roman" w:hAnsi="Arial" w:cs="Arial"/>
           <w:color w:val="292929"/>
           <w:spacing w:val="-1"/>
         </w:rPr>
-        <w:t>Collect the</w:t>
-      </w:r>
-      <w:r>
-        <w:rPr>
-          <w:rFonts w:ascii="Arial" w:eastAsia="Times New Roman" w:hAnsi="Arial" w:cs="Arial"/>
-          <w:color w:val="292929"/>
-          <w:spacing w:val="-1"/>
-        </w:rPr>
-        <w:t xml:space="preserve"> San Francisco</w:t>
-      </w:r>
-      <w:r>
-        <w:rPr>
-          <w:rFonts w:ascii="Arial" w:eastAsia="Times New Roman" w:hAnsi="Arial" w:cs="Arial"/>
-          <w:color w:val="292929"/>
-          <w:spacing w:val="-1"/>
-        </w:rPr>
         <w:t xml:space="preserve"> </w:t>
       </w:r>
       <w:r>
         <w:rPr>
-          <w:rFonts w:ascii="Arial" w:eastAsia="Times New Roman" w:hAnsi="Arial" w:cs="Arial"/>
-          <w:color w:val="292929"/>
-          <w:spacing w:val="-1"/>
-        </w:rPr>
-        <w:t>bay area</w:t>
-      </w:r>
-      <w:r>
-        <w:rPr>
-          <w:rFonts w:ascii="Arial" w:eastAsia="Times New Roman" w:hAnsi="Arial" w:cs="Arial"/>
-          <w:color w:val="292929"/>
-          <w:spacing w:val="-1"/>
+          <w:rFonts w:ascii="Arial" w:hAnsi="Arial" w:cs="Arial"/>
+        </w:rPr>
+        <w:t>San Francisco bay area neighborhood data.</w:t>
+      </w:r>
+    </w:p>
+    <w:p>
+      <w:pPr>
+        <w:pStyle w:val="ListParagraph"/>
+        <w:numPr>
+          <w:ilvl w:val="0"/>
+          <w:numId w:val="2"/>
+        </w:numPr>
+        <w:rPr>
+          <w:rFonts w:ascii="Arial" w:hAnsi="Arial" w:cs="Arial"/>
+        </w:rPr>
+      </w:pPr>
+      <w:r>
+        <w:rPr>
+          <w:rFonts w:ascii="Arial" w:hAnsi="Arial" w:cs="Arial"/>
+        </w:rPr>
+        <w:t>Collect its neighborhood geolocation information.</w:t>
+      </w:r>
+    </w:p>
+    <w:p>
+      <w:pPr>
+        <w:pStyle w:val="ListParagraph"/>
+        <w:numPr>
+          <w:ilvl w:val="0"/>
+          <w:numId w:val="2"/>
+        </w:numPr>
+        <w:rPr>
+          <w:rFonts w:ascii="Arial" w:hAnsi="Arial" w:cs="Arial"/>
+        </w:rPr>
+      </w:pPr>
+      <w:r>
+        <w:rPr>
+          <w:rFonts w:ascii="Arial" w:hAnsi="Arial" w:cs="Arial"/>
+        </w:rPr>
+        <w:t xml:space="preserve">Using Foursquare </w:t>
+      </w:r>
+      <w:proofErr w:type="gramStart"/>
+      <w:r>
+        <w:rPr>
+          <w:rFonts w:ascii="Arial" w:hAnsi="Arial" w:cs="Arial"/>
+        </w:rPr>
+        <w:t>API</w:t>
+      </w:r>
+      <w:proofErr w:type="gramEnd"/>
+      <w:r>
+        <w:rPr>
+          <w:rFonts w:ascii="Arial" w:hAnsi="Arial" w:cs="Arial"/>
+        </w:rPr>
+        <w:t xml:space="preserve"> we will get all the nearby venues for each neighborhood.</w:t>
+      </w:r>
+    </w:p>
+    <w:p>
+      <w:pPr>
+        <w:pStyle w:val="ListParagraph"/>
+        <w:numPr>
+          <w:ilvl w:val="0"/>
+          <w:numId w:val="2"/>
+        </w:numPr>
+        <w:rPr>
+          <w:rFonts w:ascii="Arial" w:hAnsi="Arial" w:cs="Arial"/>
+        </w:rPr>
+      </w:pPr>
+      <w:r>
+        <w:rPr>
+          <w:rFonts w:ascii="Arial" w:hAnsi="Arial" w:cs="Arial"/>
+        </w:rPr>
+        <w:t>Filter out the Indian Restaurants venue for each neighborhood.</w:t>
+      </w:r>
+    </w:p>
+    <w:p>
+      <w:pPr>
+        <w:pStyle w:val="ListParagraph"/>
+        <w:numPr>
+          <w:ilvl w:val="0"/>
+          <w:numId w:val="2"/>
+        </w:numPr>
+        <w:rPr>
+          <w:rFonts w:ascii="Arial" w:hAnsi="Arial" w:cs="Arial"/>
+        </w:rPr>
+      </w:pPr>
+      <w:r>
+        <w:rPr>
+          <w:rFonts w:ascii="Arial" w:hAnsi="Arial" w:cs="Arial"/>
+        </w:rPr>
+        <w:t xml:space="preserve">Visualize the Data </w:t>
+      </w:r>
+      <w:r>
+        <w:rPr>
+          <w:rFonts w:ascii="Arial" w:hAnsi="Arial" w:cs="Arial"/>
+        </w:rPr>
+        <w:t xml:space="preserve">in map </w:t>
+      </w:r>
+      <w:r>
+        <w:rPr>
+          <w:rFonts w:ascii="Arial" w:hAnsi="Arial" w:cs="Arial"/>
+        </w:rPr>
+        <w:t xml:space="preserve">using folium </w:t>
+      </w:r>
+      <w:r>
+        <w:rPr>
+          <w:rFonts w:ascii="Arial" w:hAnsi="Arial" w:cs="Arial"/>
+        </w:rPr>
+        <w:t>library</w:t>
+      </w:r>
+      <w:r>
+        <w:rPr>
+          <w:rFonts w:ascii="Arial" w:hAnsi="Arial" w:cs="Arial"/>
+        </w:rPr>
+        <w:t>.</w:t>
+      </w:r>
+    </w:p>
+    <w:p>
+      <w:pPr>
+        <w:pStyle w:val="ListParagraph"/>
+        <w:numPr>
+          <w:ilvl w:val="0"/>
+          <w:numId w:val="2"/>
+        </w:numPr>
+        <w:rPr>
+          <w:rFonts w:ascii="Arial" w:hAnsi="Arial" w:cs="Arial"/>
+        </w:rPr>
+      </w:pPr>
+      <w:r>
+        <w:rPr>
+          <w:rFonts w:ascii="Arial" w:hAnsi="Arial" w:cs="Arial"/>
+        </w:rPr>
+        <w:t>Calculate the mean of all venue groups by their neighborhoods.</w:t>
+      </w:r>
+    </w:p>
+    <w:p>
+      <w:pPr>
+        <w:pStyle w:val="ListParagraph"/>
+        <w:numPr>
+          <w:ilvl w:val="0"/>
+          <w:numId w:val="2"/>
+        </w:numPr>
+        <w:rPr>
+          <w:rFonts w:ascii="Arial" w:hAnsi="Arial" w:cs="Arial"/>
+        </w:rPr>
+      </w:pPr>
+      <w:r>
+        <w:rPr>
+          <w:rFonts w:ascii="Arial" w:hAnsi="Arial" w:cs="Arial"/>
+        </w:rPr>
+        <w:t>Clustering using K-means Neighborhoods.</w:t>
+      </w:r>
+    </w:p>
+    <w:p>
+      <w:pPr>
+        <w:pStyle w:val="ListParagraph"/>
+        <w:numPr>
+          <w:ilvl w:val="0"/>
+          <w:numId w:val="2"/>
+        </w:numPr>
+        <w:rPr>
+          <w:rFonts w:ascii="Arial" w:hAnsi="Arial" w:cs="Arial"/>
+        </w:rPr>
+      </w:pPr>
+      <w:r>
+        <w:rPr>
+          <w:rFonts w:ascii="Arial" w:hAnsi="Arial" w:cs="Arial"/>
+        </w:rPr>
+        <w:lastRenderedPageBreak/>
+        <w:t xml:space="preserve">Examine Clusters </w:t>
+      </w:r>
+      <w:r>
+        <w:rPr>
+          <w:rFonts w:ascii="Arial" w:hAnsi="Arial" w:cs="Arial"/>
+        </w:rPr>
+        <w:t xml:space="preserve">to </w:t>
+      </w:r>
+      <w:r>
+        <w:rPr>
+          <w:rFonts w:ascii="Arial" w:hAnsi="Arial" w:cs="Arial"/>
+        </w:rPr>
+        <w:t>f</w:t>
+      </w:r>
+      <w:r>
+        <w:rPr>
+          <w:rFonts w:ascii="Arial" w:hAnsi="Arial" w:cs="Arial"/>
+        </w:rPr>
+        <w:t xml:space="preserve">ind the </w:t>
+      </w:r>
+      <w:r>
+        <w:rPr>
+          <w:rFonts w:ascii="Arial" w:hAnsi="Arial" w:cs="Arial"/>
+        </w:rPr>
+        <w:t>suitable</w:t>
+      </w:r>
+      <w:r>
+        <w:rPr>
+          <w:rFonts w:ascii="Arial" w:hAnsi="Arial" w:cs="Arial"/>
         </w:rPr>
         <w:t xml:space="preserve"> </w:t>
       </w:r>
       <w:r>
         <w:rPr>
-          <w:rFonts w:ascii="Arial" w:eastAsia="Times New Roman" w:hAnsi="Arial" w:cs="Arial"/>
-          <w:color w:val="292929"/>
-          <w:spacing w:val="-1"/>
-        </w:rPr>
-        <w:t xml:space="preserve">neighborhood </w:t>
-      </w:r>
-      <w:r>
-        <w:rPr>
-          <w:rFonts w:ascii="Arial" w:eastAsia="Times New Roman" w:hAnsi="Arial" w:cs="Arial"/>
-          <w:color w:val="292929"/>
-          <w:spacing w:val="-1"/>
-        </w:rPr>
-        <w:t>data</w:t>
-      </w:r>
-      <w:r>
-        <w:rPr>
-          <w:rFonts w:ascii="Arial" w:eastAsia="Times New Roman" w:hAnsi="Arial" w:cs="Arial"/>
-          <w:color w:val="292929"/>
-          <w:spacing w:val="-1"/>
-        </w:rPr>
-        <w:t>.</w:t>
-      </w:r>
-    </w:p>
-    <w:p>
-      <w:pPr>
+          <w:rFonts w:ascii="Arial" w:hAnsi="Arial" w:cs="Arial"/>
+        </w:rPr>
+        <w:t>neighborhood to</w:t>
+      </w:r>
+      <w:r>
+        <w:rPr>
+          <w:rFonts w:ascii="Arial" w:hAnsi="Arial" w:cs="Arial"/>
+        </w:rPr>
+        <w:t xml:space="preserve"> </w:t>
+      </w:r>
+      <w:r>
+        <w:rPr>
+          <w:rFonts w:ascii="Arial" w:hAnsi="Arial" w:cs="Arial"/>
+        </w:rPr>
+        <w:t>s</w:t>
+      </w:r>
+      <w:r>
+        <w:rPr>
+          <w:rFonts w:ascii="Arial" w:hAnsi="Arial" w:cs="Arial"/>
+        </w:rPr>
+        <w:t>tart a</w:t>
+      </w:r>
+      <w:r>
+        <w:rPr>
+          <w:rFonts w:ascii="Arial" w:hAnsi="Arial" w:cs="Arial"/>
+        </w:rPr>
+        <w:t>n Indian</w:t>
+      </w:r>
+      <w:r>
+        <w:rPr>
+          <w:rFonts w:ascii="Arial" w:hAnsi="Arial" w:cs="Arial"/>
+        </w:rPr>
+        <w:t xml:space="preserve"> Restaurant.</w:t>
+      </w:r>
+    </w:p>
+    <w:p>
+      <w:pPr>
+        <w:pStyle w:val="ListParagraph"/>
         <w:numPr>
-          <w:ilvl w:val="1"/>
-          <w:numId w:val="5"/>
+          <w:ilvl w:val="0"/>
+          <w:numId w:val="2"/>
         </w:numPr>
-        <w:shd w:val="clear" w:color="auto" w:fill="FFFFFF"/>
-        <w:spacing w:before="252" w:after="0" w:line="120" w:lineRule="auto"/>
-        <w:rPr>
-          <w:rFonts w:ascii="Arial" w:eastAsia="Times New Roman" w:hAnsi="Arial" w:cs="Arial"/>
-          <w:color w:val="292929"/>
-          <w:spacing w:val="-1"/>
-        </w:rPr>
-      </w:pPr>
-      <w:r>
-        <w:rPr>
-          <w:rFonts w:ascii="Arial" w:eastAsia="Times New Roman" w:hAnsi="Arial" w:cs="Arial"/>
-          <w:color w:val="292929"/>
-          <w:spacing w:val="-1"/>
-        </w:rPr>
-        <w:t>Collect its neighborhood geolocation information.</w:t>
-      </w:r>
-    </w:p>
-    <w:p>
-      <w:pPr>
-        <w:numPr>
-          <w:ilvl w:val="1"/>
-          <w:numId w:val="5"/>
-        </w:numPr>
-        <w:shd w:val="clear" w:color="auto" w:fill="FFFFFF"/>
-        <w:spacing w:before="252" w:after="0" w:line="120" w:lineRule="auto"/>
-        <w:rPr>
-          <w:rFonts w:ascii="Arial" w:eastAsia="Times New Roman" w:hAnsi="Arial" w:cs="Arial"/>
-          <w:color w:val="292929"/>
-          <w:spacing w:val="-1"/>
-        </w:rPr>
-      </w:pPr>
-      <w:r>
-        <w:rPr>
-          <w:rFonts w:ascii="Arial" w:eastAsia="Times New Roman" w:hAnsi="Arial" w:cs="Arial"/>
-          <w:color w:val="292929"/>
-          <w:spacing w:val="-1"/>
-        </w:rPr>
-        <w:t xml:space="preserve">Using Foursquare </w:t>
-      </w:r>
-      <w:proofErr w:type="gramStart"/>
-      <w:r>
-        <w:rPr>
-          <w:rFonts w:ascii="Arial" w:eastAsia="Times New Roman" w:hAnsi="Arial" w:cs="Arial"/>
-          <w:color w:val="292929"/>
-          <w:spacing w:val="-1"/>
-        </w:rPr>
-        <w:t>API</w:t>
-      </w:r>
-      <w:proofErr w:type="gramEnd"/>
-      <w:r>
-        <w:rPr>
-          <w:rFonts w:ascii="Arial" w:eastAsia="Times New Roman" w:hAnsi="Arial" w:cs="Arial"/>
-          <w:color w:val="292929"/>
-          <w:spacing w:val="-1"/>
-        </w:rPr>
-        <w:t xml:space="preserve"> we will get all </w:t>
-      </w:r>
-      <w:r>
-        <w:rPr>
-          <w:rFonts w:ascii="Arial" w:eastAsia="Times New Roman" w:hAnsi="Arial" w:cs="Arial"/>
-          <w:color w:val="292929"/>
-          <w:spacing w:val="-1"/>
-        </w:rPr>
-        <w:t xml:space="preserve">the nearby </w:t>
-      </w:r>
-      <w:r>
-        <w:rPr>
-          <w:rFonts w:ascii="Arial" w:eastAsia="Times New Roman" w:hAnsi="Arial" w:cs="Arial"/>
-          <w:color w:val="292929"/>
-          <w:spacing w:val="-1"/>
-        </w:rPr>
-        <w:t>venues for each neighborhood.</w:t>
-      </w:r>
-    </w:p>
-    <w:p>
-      <w:pPr>
-        <w:numPr>
-          <w:ilvl w:val="1"/>
-          <w:numId w:val="5"/>
-        </w:numPr>
-        <w:shd w:val="clear" w:color="auto" w:fill="FFFFFF"/>
-        <w:spacing w:before="252" w:after="0" w:line="120" w:lineRule="auto"/>
-        <w:rPr>
-          <w:rFonts w:ascii="Arial" w:eastAsia="Times New Roman" w:hAnsi="Arial" w:cs="Arial"/>
-          <w:color w:val="292929"/>
-          <w:spacing w:val="-1"/>
-        </w:rPr>
-      </w:pPr>
-      <w:r>
-        <w:rPr>
-          <w:rFonts w:ascii="Arial" w:eastAsia="Times New Roman" w:hAnsi="Arial" w:cs="Arial"/>
-          <w:color w:val="292929"/>
-          <w:spacing w:val="-1"/>
-        </w:rPr>
-        <w:t xml:space="preserve">Filter out </w:t>
-      </w:r>
-      <w:r>
-        <w:rPr>
-          <w:rFonts w:ascii="Arial" w:eastAsia="Times New Roman" w:hAnsi="Arial" w:cs="Arial"/>
-          <w:color w:val="292929"/>
-          <w:spacing w:val="-1"/>
-        </w:rPr>
-        <w:t xml:space="preserve">the </w:t>
-      </w:r>
-      <w:r>
-        <w:rPr>
-          <w:rFonts w:ascii="Arial" w:eastAsia="Times New Roman" w:hAnsi="Arial" w:cs="Arial"/>
-          <w:color w:val="292929"/>
-          <w:spacing w:val="-1"/>
-        </w:rPr>
-        <w:t>Indian Restaurants</w:t>
-      </w:r>
-      <w:r>
-        <w:rPr>
-          <w:rFonts w:ascii="Arial" w:eastAsia="Times New Roman" w:hAnsi="Arial" w:cs="Arial"/>
-          <w:color w:val="292929"/>
-          <w:spacing w:val="-1"/>
-        </w:rPr>
-        <w:t xml:space="preserve"> venue for each neighborhood</w:t>
-      </w:r>
-      <w:r>
-        <w:rPr>
-          <w:rFonts w:ascii="Arial" w:eastAsia="Times New Roman" w:hAnsi="Arial" w:cs="Arial"/>
-          <w:color w:val="292929"/>
-          <w:spacing w:val="-1"/>
-        </w:rPr>
-        <w:t>.</w:t>
-      </w:r>
-    </w:p>
-    <w:p>
-      <w:pPr>
-        <w:numPr>
-          <w:ilvl w:val="1"/>
-          <w:numId w:val="5"/>
-        </w:numPr>
-        <w:shd w:val="clear" w:color="auto" w:fill="FFFFFF"/>
-        <w:spacing w:before="252" w:after="0" w:line="120" w:lineRule="auto"/>
-        <w:rPr>
-          <w:rFonts w:ascii="Arial" w:eastAsia="Times New Roman" w:hAnsi="Arial" w:cs="Arial"/>
-          <w:color w:val="292929"/>
-          <w:spacing w:val="-1"/>
-        </w:rPr>
-      </w:pPr>
-      <w:r>
-        <w:rPr>
-          <w:rFonts w:ascii="Arial" w:eastAsia="Times New Roman" w:hAnsi="Arial" w:cs="Arial"/>
-          <w:color w:val="292929"/>
-          <w:spacing w:val="-1"/>
-        </w:rPr>
-        <w:t>Visualiz</w:t>
-      </w:r>
-      <w:r>
-        <w:rPr>
-          <w:rFonts w:ascii="Arial" w:eastAsia="Times New Roman" w:hAnsi="Arial" w:cs="Arial"/>
-          <w:color w:val="292929"/>
-          <w:spacing w:val="-1"/>
-        </w:rPr>
-        <w:t xml:space="preserve">e the Data </w:t>
-      </w:r>
-      <w:r>
-        <w:rPr>
-          <w:rFonts w:ascii="Arial" w:eastAsia="Times New Roman" w:hAnsi="Arial" w:cs="Arial"/>
-          <w:color w:val="292929"/>
-          <w:spacing w:val="-1"/>
-        </w:rPr>
-        <w:t xml:space="preserve">in map </w:t>
-      </w:r>
-      <w:r>
-        <w:rPr>
-          <w:rFonts w:ascii="Arial" w:eastAsia="Times New Roman" w:hAnsi="Arial" w:cs="Arial"/>
-          <w:color w:val="292929"/>
-          <w:spacing w:val="-1"/>
-        </w:rPr>
-        <w:t>using folium</w:t>
-      </w:r>
-      <w:r>
-        <w:rPr>
-          <w:rFonts w:ascii="Arial" w:eastAsia="Times New Roman" w:hAnsi="Arial" w:cs="Arial"/>
-          <w:color w:val="292929"/>
-          <w:spacing w:val="-1"/>
-        </w:rPr>
-        <w:t xml:space="preserve"> </w:t>
-      </w:r>
-      <w:r>
-        <w:rPr>
-          <w:rFonts w:ascii="Arial" w:eastAsia="Times New Roman" w:hAnsi="Arial" w:cs="Arial"/>
-          <w:color w:val="292929"/>
-          <w:spacing w:val="-1"/>
-        </w:rPr>
-        <w:t>library</w:t>
-      </w:r>
-      <w:r>
-        <w:rPr>
-          <w:rFonts w:ascii="Arial" w:eastAsia="Times New Roman" w:hAnsi="Arial" w:cs="Arial"/>
-          <w:color w:val="292929"/>
-          <w:spacing w:val="-1"/>
-        </w:rPr>
-        <w:t>.</w:t>
-      </w:r>
-    </w:p>
-    <w:p>
-      <w:pPr>
-        <w:numPr>
-          <w:ilvl w:val="1"/>
-          <w:numId w:val="5"/>
-        </w:numPr>
-        <w:shd w:val="clear" w:color="auto" w:fill="FFFFFF"/>
-        <w:spacing w:before="252" w:after="0" w:line="120" w:lineRule="auto"/>
-        <w:rPr>
-          <w:rFonts w:ascii="Arial" w:eastAsia="Times New Roman" w:hAnsi="Arial" w:cs="Arial"/>
-          <w:color w:val="292929"/>
-          <w:spacing w:val="-1"/>
-        </w:rPr>
-      </w:pPr>
-      <w:r>
-        <w:rPr>
-          <w:rFonts w:ascii="Arial" w:eastAsia="Times New Roman" w:hAnsi="Arial" w:cs="Arial"/>
-          <w:color w:val="292929"/>
-          <w:spacing w:val="-1"/>
-        </w:rPr>
-        <w:lastRenderedPageBreak/>
-        <w:t>C</w:t>
-      </w:r>
-      <w:r>
-        <w:rPr>
-          <w:rFonts w:ascii="Arial" w:eastAsia="Times New Roman" w:hAnsi="Arial" w:cs="Arial"/>
-          <w:color w:val="292929"/>
-          <w:spacing w:val="-1"/>
-        </w:rPr>
-        <w:t>alculate the mean of all venue groups by their neighborhoods</w:t>
-      </w:r>
-      <w:r>
-        <w:rPr>
-          <w:rFonts w:ascii="Arial" w:eastAsia="Times New Roman" w:hAnsi="Arial" w:cs="Arial"/>
-          <w:color w:val="292929"/>
-          <w:spacing w:val="-1"/>
-        </w:rPr>
-        <w:t>.</w:t>
-      </w:r>
-    </w:p>
-    <w:p>
-      <w:pPr>
-        <w:numPr>
-          <w:ilvl w:val="1"/>
-          <w:numId w:val="5"/>
-        </w:numPr>
-        <w:shd w:val="clear" w:color="auto" w:fill="FFFFFF"/>
-        <w:spacing w:before="252" w:after="0" w:line="120" w:lineRule="auto"/>
-        <w:rPr>
-          <w:rFonts w:ascii="Arial" w:eastAsia="Times New Roman" w:hAnsi="Arial" w:cs="Arial"/>
-          <w:color w:val="292929"/>
-          <w:spacing w:val="-1"/>
-        </w:rPr>
-      </w:pPr>
-      <w:r>
-        <w:rPr>
-          <w:rFonts w:ascii="Arial" w:eastAsia="Times New Roman" w:hAnsi="Arial" w:cs="Arial"/>
-          <w:color w:val="292929"/>
-          <w:spacing w:val="-1"/>
-        </w:rPr>
-        <w:t>Clustering using K-means Neighborhoods</w:t>
-      </w:r>
-      <w:r>
-        <w:rPr>
-          <w:rFonts w:ascii="Arial" w:eastAsia="Times New Roman" w:hAnsi="Arial" w:cs="Arial"/>
-          <w:color w:val="292929"/>
-          <w:spacing w:val="-1"/>
-        </w:rPr>
-        <w:t>.</w:t>
-      </w:r>
-    </w:p>
-    <w:p>
-      <w:pPr>
-        <w:numPr>
-          <w:ilvl w:val="1"/>
-          <w:numId w:val="5"/>
-        </w:numPr>
-        <w:shd w:val="clear" w:color="auto" w:fill="FFFFFF"/>
-        <w:spacing w:before="252" w:after="0" w:line="120" w:lineRule="auto"/>
-        <w:rPr>
-          <w:rFonts w:ascii="Arial" w:eastAsia="Times New Roman" w:hAnsi="Arial" w:cs="Arial"/>
-          <w:color w:val="292929"/>
-          <w:spacing w:val="-1"/>
-        </w:rPr>
-      </w:pPr>
-      <w:r>
-        <w:rPr>
-          <w:rFonts w:ascii="Arial" w:eastAsia="Times New Roman" w:hAnsi="Arial" w:cs="Arial"/>
-          <w:color w:val="292929"/>
-          <w:spacing w:val="-1"/>
-        </w:rPr>
-        <w:t>Examine Clusters</w:t>
-      </w:r>
-      <w:r>
-        <w:rPr>
-          <w:rFonts w:ascii="Arial" w:eastAsia="Times New Roman" w:hAnsi="Arial" w:cs="Arial"/>
-          <w:color w:val="292929"/>
-          <w:spacing w:val="-1"/>
-        </w:rPr>
-        <w:t xml:space="preserve"> </w:t>
-      </w:r>
-      <w:r>
-        <w:rPr>
-          <w:rFonts w:ascii="Arial" w:eastAsia="Times New Roman" w:hAnsi="Arial" w:cs="Arial"/>
-          <w:color w:val="292929"/>
-          <w:spacing w:val="-1"/>
-        </w:rPr>
-        <w:t xml:space="preserve">to </w:t>
-      </w:r>
-      <w:r>
-        <w:rPr>
-          <w:rFonts w:ascii="Arial" w:eastAsia="Times New Roman" w:hAnsi="Arial" w:cs="Arial"/>
-          <w:color w:val="292929"/>
-          <w:spacing w:val="-1"/>
-        </w:rPr>
-        <w:t>f</w:t>
-      </w:r>
-      <w:r>
-        <w:rPr>
-          <w:rFonts w:ascii="Arial" w:eastAsia="Times New Roman" w:hAnsi="Arial" w:cs="Arial"/>
-          <w:color w:val="292929"/>
-          <w:spacing w:val="-1"/>
-        </w:rPr>
-        <w:t xml:space="preserve">ind the </w:t>
-      </w:r>
-      <w:r>
-        <w:rPr>
-          <w:rFonts w:ascii="Arial" w:eastAsia="Times New Roman" w:hAnsi="Arial" w:cs="Arial"/>
-          <w:color w:val="292929"/>
-          <w:spacing w:val="-1"/>
-        </w:rPr>
-        <w:t>suitable</w:t>
-      </w:r>
-      <w:r>
-        <w:rPr>
-          <w:rFonts w:ascii="Arial" w:eastAsia="Times New Roman" w:hAnsi="Arial" w:cs="Arial"/>
-          <w:color w:val="292929"/>
-          <w:spacing w:val="-1"/>
-        </w:rPr>
-        <w:t xml:space="preserve"> </w:t>
-      </w:r>
-      <w:r>
-        <w:rPr>
-          <w:rFonts w:ascii="Arial" w:eastAsia="Times New Roman" w:hAnsi="Arial" w:cs="Arial"/>
-          <w:color w:val="292929"/>
-          <w:spacing w:val="-1"/>
-        </w:rPr>
-        <w:t>neighborhood to</w:t>
-      </w:r>
-      <w:r>
-        <w:rPr>
-          <w:rFonts w:ascii="Arial" w:eastAsia="Times New Roman" w:hAnsi="Arial" w:cs="Arial"/>
-          <w:color w:val="292929"/>
-          <w:spacing w:val="-1"/>
-        </w:rPr>
-        <w:t xml:space="preserve"> </w:t>
-      </w:r>
-      <w:r>
-        <w:rPr>
-          <w:rFonts w:ascii="Arial" w:eastAsia="Times New Roman" w:hAnsi="Arial" w:cs="Arial"/>
-          <w:color w:val="292929"/>
-          <w:spacing w:val="-1"/>
-        </w:rPr>
-        <w:t>s</w:t>
-      </w:r>
-      <w:r>
-        <w:rPr>
-          <w:rFonts w:ascii="Arial" w:eastAsia="Times New Roman" w:hAnsi="Arial" w:cs="Arial"/>
-          <w:color w:val="292929"/>
-          <w:spacing w:val="-1"/>
-        </w:rPr>
-        <w:t>tart a</w:t>
-      </w:r>
-      <w:r>
-        <w:rPr>
-          <w:rFonts w:ascii="Arial" w:eastAsia="Times New Roman" w:hAnsi="Arial" w:cs="Arial"/>
-          <w:color w:val="292929"/>
-          <w:spacing w:val="-1"/>
-        </w:rPr>
-        <w:t>n Indian</w:t>
-      </w:r>
-      <w:r>
-        <w:rPr>
-          <w:rFonts w:ascii="Arial" w:eastAsia="Times New Roman" w:hAnsi="Arial" w:cs="Arial"/>
-          <w:color w:val="292929"/>
-          <w:spacing w:val="-1"/>
-        </w:rPr>
-        <w:t xml:space="preserve"> Restaurant.</w:t>
-      </w:r>
-    </w:p>
-    <w:p>
-      <w:pPr>
-        <w:numPr>
-          <w:ilvl w:val="1"/>
-          <w:numId w:val="5"/>
-        </w:numPr>
-        <w:shd w:val="clear" w:color="auto" w:fill="FFFFFF"/>
-        <w:spacing w:before="252" w:after="0" w:line="120" w:lineRule="auto"/>
-        <w:rPr>
-          <w:rFonts w:ascii="Arial" w:eastAsia="Times New Roman" w:hAnsi="Arial" w:cs="Arial"/>
-          <w:color w:val="292929"/>
-          <w:spacing w:val="-1"/>
-        </w:rPr>
-      </w:pPr>
-      <w:r>
-        <w:rPr>
-          <w:rFonts w:ascii="Arial" w:eastAsia="Times New Roman" w:hAnsi="Arial" w:cs="Arial"/>
-          <w:color w:val="292929"/>
-          <w:spacing w:val="-1"/>
+        <w:rPr>
+          <w:rFonts w:ascii="Arial" w:hAnsi="Arial" w:cs="Arial"/>
+        </w:rPr>
+      </w:pPr>
+      <w:r>
+        <w:rPr>
+          <w:rFonts w:ascii="Arial" w:hAnsi="Arial" w:cs="Arial"/>
         </w:rPr>
         <w:t>Discuss about the results and conclude.</w:t>
       </w:r>
@@ -1311,13 +992,9 @@
     <w:p>
       <w:pPr>
         <w:pStyle w:val="ListParagraph"/>
-        <w:spacing w:line="360" w:lineRule="auto"/>
-        <w:ind w:left="1440"/>
-        <w:rPr>
-          <w:b/>
-          <w:bCs/>
-          <w:sz w:val="28"/>
-          <w:szCs w:val="28"/>
+        <w:ind w:left="1800"/>
+        <w:rPr>
+          <w:rFonts w:ascii="Arial" w:hAnsi="Arial" w:cs="Arial"/>
         </w:rPr>
       </w:pPr>
     </w:p>
@@ -1532,14 +1209,6 @@
           <w:szCs w:val="24"/>
         </w:rPr>
       </w:pPr>
-      <w:r>
-        <w:rPr>
-          <w:rFonts w:ascii="Arial" w:hAnsi="Arial" w:cs="Arial"/>
-          <w:sz w:val="24"/>
-          <w:szCs w:val="24"/>
-        </w:rPr>
-        <w:t xml:space="preserve"> </w:t>
-      </w:r>
       <w:r>
         <w:rPr>
           <w:rFonts w:ascii="Arial" w:hAnsi="Arial" w:cs="Arial"/>
@@ -1633,10 +1302,10 @@
           <w:noProof/>
         </w:rPr>
         <w:drawing>
-          <wp:inline distT="0" distB="0" distL="0" distR="0" wp14:anchorId="1637E0A8" wp14:editId="07CE51C3">
-            <wp:extent cx="4462856" cy="1600200"/>
-            <wp:effectExtent l="0" t="0" r="0" b="0"/>
-            <wp:docPr id="2" name="Picture 2"/>
+          <wp:inline distT="0" distB="0" distL="0" distR="0" wp14:anchorId="6F949697" wp14:editId="44DA45CA">
+            <wp:extent cx="4603750" cy="2267445"/>
+            <wp:effectExtent l="0" t="0" r="6350" b="0"/>
+            <wp:docPr id="22" name="Picture 22"/>
             <wp:cNvGraphicFramePr>
               <a:graphicFrameLocks xmlns:a="http://schemas.openxmlformats.org/drawingml/2006/main" noChangeAspect="1"/>
             </wp:cNvGraphicFramePr>
@@ -1656,7 +1325,7 @@
                   <pic:spPr>
                     <a:xfrm>
                       <a:off x="0" y="0"/>
-                      <a:ext cx="4618838" cy="1656129"/>
+                      <a:ext cx="4664221" cy="2297229"/>
                     </a:xfrm>
                     <a:prstGeom prst="rect">
                       <a:avLst/>
@@ -1746,40 +1415,30 @@
       <w:r>
         <w:rPr>
           <w:rFonts w:ascii="Arial" w:hAnsi="Arial" w:cs="Arial"/>
-          <w:sz w:val="24"/>
-          <w:szCs w:val="24"/>
         </w:rPr>
         <w:t xml:space="preserve">          </w:t>
       </w:r>
       <w:r>
         <w:rPr>
           <w:rFonts w:ascii="Arial" w:hAnsi="Arial" w:cs="Arial"/>
-          <w:sz w:val="24"/>
-          <w:szCs w:val="24"/>
         </w:rPr>
         <w:t>For each of the neighborhood from the previous CSV file, the corresponding geolocation is</w:t>
       </w:r>
       <w:r>
         <w:rPr>
           <w:rFonts w:ascii="Arial" w:hAnsi="Arial" w:cs="Arial"/>
-          <w:sz w:val="24"/>
-          <w:szCs w:val="24"/>
         </w:rPr>
         <w:t xml:space="preserve"> derive</w:t>
       </w:r>
       <w:r>
         <w:rPr>
           <w:rFonts w:ascii="Arial" w:hAnsi="Arial" w:cs="Arial"/>
-          <w:sz w:val="24"/>
-          <w:szCs w:val="24"/>
         </w:rPr>
         <w:t>d</w:t>
       </w:r>
       <w:r>
         <w:rPr>
           <w:rFonts w:ascii="Arial" w:hAnsi="Arial" w:cs="Arial"/>
-          <w:sz w:val="24"/>
-          <w:szCs w:val="24"/>
         </w:rPr>
         <w:t xml:space="preserve"> </w:t>
       </w:r>
@@ -1926,34 +1585,170 @@
           <w:rFonts w:ascii="Arial" w:hAnsi="Arial" w:cs="Arial"/>
         </w:rPr>
       </w:pPr>
-      <w:r>
-        <w:rPr>
-          <w:rFonts w:ascii="Arial" w:hAnsi="Arial" w:cs="Arial"/>
-        </w:rPr>
-        <w:t xml:space="preserve">                  Venue data with th</w:t>
-      </w:r>
-      <w:r>
-        <w:rPr>
-          <w:rFonts w:ascii="Arial" w:hAnsi="Arial" w:cs="Arial"/>
-        </w:rPr>
-        <w:t>e list of Indian restaurants in these neighborhoods are gathered using foursquare APIs</w:t>
-      </w:r>
-      <w:r>
-        <w:rPr>
-          <w:rFonts w:ascii="Arial" w:hAnsi="Arial" w:cs="Arial"/>
-        </w:rPr>
-        <w:t xml:space="preserve"> by passing the geolocation.</w:t>
-      </w:r>
-    </w:p>
-    <w:p>
-      <w:pPr>
-        <w:rPr>
-          <w:rFonts w:ascii="Arial" w:hAnsi="Arial" w:cs="Arial"/>
-        </w:rPr>
-      </w:pPr>
-    </w:p>
-    <w:p>
-      <w:pPr>
+    </w:p>
+    <w:p>
+      <w:pPr>
+        <w:pStyle w:val="ListParagraph"/>
+        <w:numPr>
+          <w:ilvl w:val="0"/>
+          <w:numId w:val="1"/>
+        </w:numPr>
+        <w:rPr>
+          <w:rFonts w:ascii="Arial" w:hAnsi="Arial" w:cs="Arial"/>
+          <w:b/>
+          <w:bCs/>
+          <w:sz w:val="32"/>
+          <w:szCs w:val="32"/>
+        </w:rPr>
+      </w:pPr>
+      <w:r>
+        <w:rPr>
+          <w:rFonts w:ascii="Arial" w:hAnsi="Arial" w:cs="Arial"/>
+          <w:b/>
+          <w:bCs/>
+          <w:sz w:val="32"/>
+          <w:szCs w:val="32"/>
+        </w:rPr>
+        <w:t>Data Preparation</w:t>
+      </w:r>
+    </w:p>
+    <w:p>
+      <w:pPr>
+        <w:pStyle w:val="ListParagraph"/>
+        <w:ind w:left="1440"/>
+        <w:rPr>
+          <w:rFonts w:ascii="Arial" w:hAnsi="Arial" w:cs="Arial"/>
+        </w:rPr>
+      </w:pPr>
+      <w:r>
+        <w:rPr>
+          <w:rFonts w:ascii="Arial" w:hAnsi="Arial" w:cs="Arial"/>
+        </w:rPr>
+        <w:t>The data from the required sources are collected and loaded into panda</w:t>
+      </w:r>
+      <w:r>
+        <w:rPr>
+          <w:rFonts w:ascii="Arial" w:hAnsi="Arial" w:cs="Arial"/>
+        </w:rPr>
+        <w:t xml:space="preserve">s </w:t>
+      </w:r>
+      <w:r>
+        <w:rPr>
+          <w:rFonts w:ascii="Arial" w:hAnsi="Arial" w:cs="Arial"/>
+        </w:rPr>
+        <w:t xml:space="preserve">dataframes. Then data </w:t>
+      </w:r>
+      <w:r>
+        <w:rPr>
+          <w:rFonts w:ascii="Arial" w:hAnsi="Arial" w:cs="Arial"/>
+        </w:rPr>
+        <w:t xml:space="preserve">is </w:t>
+      </w:r>
+      <w:r>
+        <w:rPr>
+          <w:rFonts w:ascii="Arial" w:hAnsi="Arial" w:cs="Arial"/>
+        </w:rPr>
+        <w:t>clean</w:t>
+      </w:r>
+      <w:r>
+        <w:rPr>
+          <w:rFonts w:ascii="Arial" w:hAnsi="Arial" w:cs="Arial"/>
+        </w:rPr>
+        <w:t>sed</w:t>
+      </w:r>
+      <w:r>
+        <w:rPr>
+          <w:rFonts w:ascii="Arial" w:hAnsi="Arial" w:cs="Arial"/>
+        </w:rPr>
+        <w:t xml:space="preserve"> and prepared for clustering and segmenting. </w:t>
+      </w:r>
+    </w:p>
+    <w:p>
+      <w:pPr>
+        <w:pStyle w:val="ListParagraph"/>
+        <w:ind w:left="1440"/>
+        <w:rPr>
+          <w:rFonts w:ascii="Arial" w:hAnsi="Arial" w:cs="Arial"/>
+        </w:rPr>
+      </w:pPr>
+      <w:r>
+        <w:rPr>
+          <w:rFonts w:ascii="Arial" w:hAnsi="Arial" w:cs="Arial"/>
+        </w:rPr>
+        <w:t>In the list of neighborhood</w:t>
+      </w:r>
+      <w:r>
+        <w:rPr>
+          <w:rFonts w:ascii="Arial" w:hAnsi="Arial" w:cs="Arial"/>
+        </w:rPr>
+        <w:t>s</w:t>
+      </w:r>
+      <w:r>
+        <w:rPr>
+          <w:rFonts w:ascii="Arial" w:hAnsi="Arial" w:cs="Arial"/>
+        </w:rPr>
+        <w:t xml:space="preserve"> datafram</w:t>
+      </w:r>
+      <w:r>
+        <w:rPr>
+          <w:rFonts w:ascii="Arial" w:hAnsi="Arial" w:cs="Arial"/>
+        </w:rPr>
+        <w:t>e</w:t>
+      </w:r>
+      <w:r>
+        <w:rPr>
+          <w:rFonts w:ascii="Arial" w:hAnsi="Arial" w:cs="Arial"/>
+        </w:rPr>
+        <w:t xml:space="preserve">, the unwanted columns, the </w:t>
+      </w:r>
+      <w:proofErr w:type="spellStart"/>
+      <w:r>
+        <w:rPr>
+          <w:rFonts w:ascii="Arial" w:hAnsi="Arial" w:cs="Arial"/>
+        </w:rPr>
+        <w:t>geonm</w:t>
+      </w:r>
+      <w:proofErr w:type="spellEnd"/>
+      <w:r>
+        <w:rPr>
+          <w:rFonts w:ascii="Arial" w:hAnsi="Arial" w:cs="Arial"/>
+        </w:rPr>
+        <w:t xml:space="preserve">, area and length, are dropped. </w:t>
+      </w:r>
+      <w:r>
+        <w:rPr>
+          <w:rFonts w:ascii="Arial" w:hAnsi="Arial" w:cs="Arial"/>
+        </w:rPr>
+        <w:t xml:space="preserve">Same </w:t>
+      </w:r>
+      <w:proofErr w:type="spellStart"/>
+      <w:r>
+        <w:rPr>
+          <w:rFonts w:ascii="Arial" w:hAnsi="Arial" w:cs="Arial"/>
+        </w:rPr>
+        <w:t>POName</w:t>
+      </w:r>
+      <w:proofErr w:type="spellEnd"/>
+      <w:r>
+        <w:rPr>
+          <w:rFonts w:ascii="Arial" w:hAnsi="Arial" w:cs="Arial"/>
+        </w:rPr>
+        <w:t xml:space="preserve"> has many zip codes.</w:t>
+      </w:r>
+    </w:p>
+    <w:p>
+      <w:pPr>
+        <w:pStyle w:val="ListParagraph"/>
+        <w:ind w:left="1440"/>
+        <w:rPr>
+          <w:rFonts w:ascii="Arial" w:hAnsi="Arial" w:cs="Arial"/>
+        </w:rPr>
+      </w:pPr>
+    </w:p>
+    <w:p>
+      <w:pPr>
+        <w:pStyle w:val="ListParagraph"/>
+        <w:ind w:left="1440" w:firstLine="720"/>
         <w:rPr>
           <w:rFonts w:ascii="Arial" w:hAnsi="Arial" w:cs="Arial"/>
         </w:rPr>
@@ -1963,10 +1758,10 @@
           <w:noProof/>
         </w:rPr>
         <w:drawing>
-          <wp:inline distT="0" distB="0" distL="0" distR="0" wp14:anchorId="0A8528BF" wp14:editId="06268DB1">
-            <wp:extent cx="5943600" cy="1114181"/>
-            <wp:effectExtent l="0" t="0" r="0" b="0"/>
-            <wp:docPr id="4" name="Picture 4"/>
+          <wp:inline distT="0" distB="0" distL="0" distR="0" wp14:anchorId="7E71C2FC" wp14:editId="14211BB4">
+            <wp:extent cx="1996055" cy="3036620"/>
+            <wp:effectExtent l="0" t="0" r="4445" b="0"/>
+            <wp:docPr id="5" name="Picture 5"/>
             <wp:cNvGraphicFramePr>
               <a:graphicFrameLocks xmlns:a="http://schemas.openxmlformats.org/drawingml/2006/main" noChangeAspect="1"/>
             </wp:cNvGraphicFramePr>
@@ -1986,7 +1781,7 @@
                   <pic:spPr>
                     <a:xfrm>
                       <a:off x="0" y="0"/>
-                      <a:ext cx="5962133" cy="1117655"/>
+                      <a:ext cx="2015464" cy="3066148"/>
                     </a:xfrm>
                     <a:prstGeom prst="rect">
                       <a:avLst/>
@@ -2001,12 +1796,1480 @@
     </w:p>
     <w:p>
       <w:pPr>
-        <w:rPr>
-          <w:rFonts w:ascii="Arial" w:hAnsi="Arial" w:cs="Arial"/>
-          <w:b/>
-          <w:bCs/>
-          <w:sz w:val="28"/>
-          <w:szCs w:val="28"/>
+        <w:pStyle w:val="ListParagraph"/>
+        <w:ind w:left="1440"/>
+        <w:rPr>
+          <w:rFonts w:ascii="Arial" w:hAnsi="Arial" w:cs="Arial"/>
+        </w:rPr>
+      </w:pPr>
+    </w:p>
+    <w:p>
+      <w:pPr>
+        <w:pStyle w:val="ListParagraph"/>
+        <w:ind w:left="1440"/>
+        <w:rPr>
+          <w:rFonts w:ascii="Arial" w:hAnsi="Arial" w:cs="Arial"/>
+        </w:rPr>
+      </w:pPr>
+      <w:r>
+        <w:rPr>
+          <w:rFonts w:ascii="Arial" w:hAnsi="Arial" w:cs="Arial"/>
+        </w:rPr>
+        <w:t xml:space="preserve">Using </w:t>
+      </w:r>
+      <w:proofErr w:type="spellStart"/>
+      <w:r>
+        <w:rPr>
+          <w:rFonts w:ascii="Arial" w:hAnsi="Arial" w:cs="Arial"/>
+        </w:rPr>
+        <w:t>pgeocode</w:t>
+      </w:r>
+      <w:proofErr w:type="spellEnd"/>
+      <w:r>
+        <w:rPr>
+          <w:rFonts w:ascii="Arial" w:hAnsi="Arial" w:cs="Arial"/>
+        </w:rPr>
+        <w:t>,</w:t>
+      </w:r>
+      <w:r>
+        <w:rPr>
+          <w:rFonts w:ascii="Arial" w:hAnsi="Arial" w:cs="Arial"/>
+        </w:rPr>
+        <w:t xml:space="preserve"> the latitude and longitude of the bay area zip codes</w:t>
+      </w:r>
+      <w:r>
+        <w:rPr>
+          <w:rFonts w:ascii="Arial" w:hAnsi="Arial" w:cs="Arial"/>
+        </w:rPr>
+        <w:t xml:space="preserve"> are found. The collected geo information is merged with the </w:t>
+      </w:r>
+      <w:proofErr w:type="spellStart"/>
+      <w:r>
+        <w:rPr>
+          <w:rFonts w:ascii="Arial" w:hAnsi="Arial" w:cs="Arial"/>
+        </w:rPr>
+        <w:t>bayareacode</w:t>
+      </w:r>
+      <w:proofErr w:type="spellEnd"/>
+      <w:r>
+        <w:rPr>
+          <w:rFonts w:ascii="Arial" w:hAnsi="Arial" w:cs="Arial"/>
+        </w:rPr>
+        <w:t xml:space="preserve"> dataframe.</w:t>
+      </w:r>
+    </w:p>
+    <w:p>
+      <w:pPr>
+        <w:pStyle w:val="ListParagraph"/>
+        <w:ind w:left="1440"/>
+        <w:rPr>
+          <w:rFonts w:ascii="Arial" w:hAnsi="Arial" w:cs="Arial"/>
+        </w:rPr>
+      </w:pPr>
+      <w:r>
+        <w:rPr>
+          <w:noProof/>
+        </w:rPr>
+        <w:lastRenderedPageBreak/>
+        <w:drawing>
+          <wp:inline distT="0" distB="0" distL="0" distR="0" wp14:anchorId="6FFF7873" wp14:editId="1B3F15E3">
+            <wp:extent cx="2825885" cy="2286000"/>
+            <wp:effectExtent l="0" t="0" r="0" b="0"/>
+            <wp:docPr id="6" name="Picture 6"/>
+            <wp:cNvGraphicFramePr>
+              <a:graphicFrameLocks xmlns:a="http://schemas.openxmlformats.org/drawingml/2006/main" noChangeAspect="1"/>
+            </wp:cNvGraphicFramePr>
+            <a:graphic xmlns:a="http://schemas.openxmlformats.org/drawingml/2006/main">
+              <a:graphicData uri="http://schemas.openxmlformats.org/drawingml/2006/picture">
+                <pic:pic xmlns:pic="http://schemas.openxmlformats.org/drawingml/2006/picture">
+                  <pic:nvPicPr>
+                    <pic:cNvPr id="1" name=""/>
+                    <pic:cNvPicPr/>
+                  </pic:nvPicPr>
+                  <pic:blipFill>
+                    <a:blip r:embed="rId17"/>
+                    <a:stretch>
+                      <a:fillRect/>
+                    </a:stretch>
+                  </pic:blipFill>
+                  <pic:spPr>
+                    <a:xfrm>
+                      <a:off x="0" y="0"/>
+                      <a:ext cx="2896989" cy="2343520"/>
+                    </a:xfrm>
+                    <a:prstGeom prst="rect">
+                      <a:avLst/>
+                    </a:prstGeom>
+                  </pic:spPr>
+                </pic:pic>
+              </a:graphicData>
+            </a:graphic>
+          </wp:inline>
+        </w:drawing>
+      </w:r>
+    </w:p>
+    <w:p>
+      <w:pPr>
+        <w:pStyle w:val="ListParagraph"/>
+        <w:ind w:left="1440"/>
+        <w:rPr>
+          <w:rFonts w:ascii="Arial" w:hAnsi="Arial" w:cs="Arial"/>
+        </w:rPr>
+      </w:pPr>
+    </w:p>
+    <w:p>
+      <w:pPr>
+        <w:pStyle w:val="ListParagraph"/>
+        <w:ind w:left="1440"/>
+        <w:rPr>
+          <w:rFonts w:ascii="Arial" w:hAnsi="Arial" w:cs="Arial"/>
+        </w:rPr>
+      </w:pPr>
+    </w:p>
+    <w:p>
+      <w:pPr>
+        <w:rPr>
+          <w:rFonts w:ascii="Arial" w:hAnsi="Arial" w:cs="Arial"/>
+        </w:rPr>
+      </w:pPr>
+      <w:r>
+        <w:rPr>
+          <w:rFonts w:ascii="Arial" w:hAnsi="Arial" w:cs="Arial"/>
+        </w:rPr>
+        <w:t>Using foursquare API,</w:t>
+      </w:r>
+      <w:r>
+        <w:rPr>
+          <w:rFonts w:ascii="Arial" w:hAnsi="Arial" w:cs="Arial"/>
+        </w:rPr>
+        <w:t xml:space="preserve"> 100 venues are gathered for each </w:t>
+      </w:r>
+      <w:proofErr w:type="spellStart"/>
+      <w:r>
+        <w:rPr>
+          <w:rFonts w:ascii="Arial" w:hAnsi="Arial" w:cs="Arial"/>
+        </w:rPr>
+        <w:t>zipcode’s</w:t>
+      </w:r>
+      <w:proofErr w:type="spellEnd"/>
+      <w:r>
+        <w:rPr>
+          <w:rFonts w:ascii="Arial" w:hAnsi="Arial" w:cs="Arial"/>
+        </w:rPr>
+        <w:t xml:space="preserve"> geolocation</w:t>
+      </w:r>
+      <w:r>
+        <w:rPr>
+          <w:rFonts w:ascii="Arial" w:hAnsi="Arial" w:cs="Arial"/>
+        </w:rPr>
+        <w:t>, within the radius of 3000 meters. There are 35</w:t>
+      </w:r>
+      <w:r>
+        <w:rPr>
+          <w:rFonts w:ascii="Arial" w:hAnsi="Arial" w:cs="Arial"/>
+        </w:rPr>
+        <w:t>9</w:t>
+      </w:r>
+      <w:r>
+        <w:rPr>
+          <w:rFonts w:ascii="Arial" w:hAnsi="Arial" w:cs="Arial"/>
+        </w:rPr>
+        <w:t xml:space="preserve"> unique venue categories from this data set, across 8</w:t>
+      </w:r>
+      <w:r>
+        <w:rPr>
+          <w:rFonts w:ascii="Arial" w:hAnsi="Arial" w:cs="Arial"/>
+        </w:rPr>
+        <w:t>7</w:t>
+      </w:r>
+      <w:r>
+        <w:rPr>
+          <w:rFonts w:ascii="Arial" w:hAnsi="Arial" w:cs="Arial"/>
+        </w:rPr>
+        <w:t xml:space="preserve"> bay area neighborhoods.</w:t>
+      </w:r>
+    </w:p>
+    <w:p>
+      <w:pPr>
+        <w:jc w:val="right"/>
+        <w:rPr>
+          <w:rFonts w:ascii="Arial" w:hAnsi="Arial" w:cs="Arial"/>
+        </w:rPr>
+      </w:pPr>
+      <w:r>
+        <w:rPr>
+          <w:noProof/>
+        </w:rPr>
+        <w:drawing>
+          <wp:inline distT="0" distB="0" distL="0" distR="0" wp14:anchorId="295A366D" wp14:editId="0A464BA8">
+            <wp:extent cx="5943600" cy="3385820"/>
+            <wp:effectExtent l="0" t="0" r="0" b="5080"/>
+            <wp:docPr id="21" name="Picture 21"/>
+            <wp:cNvGraphicFramePr>
+              <a:graphicFrameLocks xmlns:a="http://schemas.openxmlformats.org/drawingml/2006/main" noChangeAspect="1"/>
+            </wp:cNvGraphicFramePr>
+            <a:graphic xmlns:a="http://schemas.openxmlformats.org/drawingml/2006/main">
+              <a:graphicData uri="http://schemas.openxmlformats.org/drawingml/2006/picture">
+                <pic:pic xmlns:pic="http://schemas.openxmlformats.org/drawingml/2006/picture">
+                  <pic:nvPicPr>
+                    <pic:cNvPr id="1" name=""/>
+                    <pic:cNvPicPr/>
+                  </pic:nvPicPr>
+                  <pic:blipFill>
+                    <a:blip r:embed="rId18"/>
+                    <a:stretch>
+                      <a:fillRect/>
+                    </a:stretch>
+                  </pic:blipFill>
+                  <pic:spPr>
+                    <a:xfrm>
+                      <a:off x="0" y="0"/>
+                      <a:ext cx="5943600" cy="3385820"/>
+                    </a:xfrm>
+                    <a:prstGeom prst="rect">
+                      <a:avLst/>
+                    </a:prstGeom>
+                  </pic:spPr>
+                </pic:pic>
+              </a:graphicData>
+            </a:graphic>
+          </wp:inline>
+        </w:drawing>
+      </w:r>
+    </w:p>
+    <w:p>
+      <w:pPr>
+        <w:rPr>
+          <w:rFonts w:ascii="Arial" w:hAnsi="Arial" w:cs="Arial"/>
+        </w:rPr>
+      </w:pPr>
+      <w:r>
+        <w:rPr>
+          <w:noProof/>
+        </w:rPr>
+        <w:drawing>
+          <wp:inline distT="0" distB="0" distL="0" distR="0" wp14:anchorId="40CC4445" wp14:editId="6DEE58D6">
+            <wp:extent cx="5943600" cy="996315"/>
+            <wp:effectExtent l="0" t="0" r="0" b="0"/>
+            <wp:docPr id="20" name="Picture 20"/>
+            <wp:cNvGraphicFramePr>
+              <a:graphicFrameLocks xmlns:a="http://schemas.openxmlformats.org/drawingml/2006/main" noChangeAspect="1"/>
+            </wp:cNvGraphicFramePr>
+            <a:graphic xmlns:a="http://schemas.openxmlformats.org/drawingml/2006/main">
+              <a:graphicData uri="http://schemas.openxmlformats.org/drawingml/2006/picture">
+                <pic:pic xmlns:pic="http://schemas.openxmlformats.org/drawingml/2006/picture">
+                  <pic:nvPicPr>
+                    <pic:cNvPr id="1" name=""/>
+                    <pic:cNvPicPr/>
+                  </pic:nvPicPr>
+                  <pic:blipFill>
+                    <a:blip r:embed="rId19"/>
+                    <a:stretch>
+                      <a:fillRect/>
+                    </a:stretch>
+                  </pic:blipFill>
+                  <pic:spPr>
+                    <a:xfrm>
+                      <a:off x="0" y="0"/>
+                      <a:ext cx="5943600" cy="996315"/>
+                    </a:xfrm>
+                    <a:prstGeom prst="rect">
+                      <a:avLst/>
+                    </a:prstGeom>
+                  </pic:spPr>
+                </pic:pic>
+              </a:graphicData>
+            </a:graphic>
+          </wp:inline>
+        </w:drawing>
+      </w:r>
+      <w:r>
+        <w:rPr>
+          <w:rFonts w:ascii="Arial" w:hAnsi="Arial" w:cs="Arial"/>
+        </w:rPr>
+        <w:br w:type="textWrapping" w:clear="all"/>
+      </w:r>
+    </w:p>
+    <w:p>
+      <w:pPr>
+        <w:pStyle w:val="ListParagraph"/>
+        <w:ind w:left="1440"/>
+        <w:rPr>
+          <w:rFonts w:ascii="Arial" w:hAnsi="Arial" w:cs="Arial"/>
+          <w:sz w:val="16"/>
+          <w:szCs w:val="16"/>
+        </w:rPr>
+      </w:pPr>
+    </w:p>
+    <w:p>
+      <w:pPr>
+        <w:pStyle w:val="ListParagraph"/>
+        <w:ind w:left="1440"/>
+        <w:rPr>
+          <w:rFonts w:ascii="Arial" w:hAnsi="Arial" w:cs="Arial"/>
+          <w:sz w:val="16"/>
+          <w:szCs w:val="16"/>
+        </w:rPr>
+      </w:pPr>
+    </w:p>
+    <w:p>
+      <w:pPr>
+        <w:pStyle w:val="ListParagraph"/>
+        <w:numPr>
+          <w:ilvl w:val="0"/>
+          <w:numId w:val="1"/>
+        </w:numPr>
+        <w:rPr>
+          <w:rFonts w:ascii="Arial" w:hAnsi="Arial" w:cs="Arial"/>
+          <w:b/>
+          <w:bCs/>
+          <w:sz w:val="32"/>
+          <w:szCs w:val="32"/>
+        </w:rPr>
+      </w:pPr>
+      <w:r>
+        <w:rPr>
+          <w:rFonts w:ascii="Arial" w:hAnsi="Arial" w:cs="Arial"/>
+          <w:b/>
+          <w:bCs/>
+          <w:sz w:val="32"/>
+          <w:szCs w:val="32"/>
+        </w:rPr>
+        <w:t>Modeling</w:t>
+      </w:r>
+    </w:p>
+    <w:p>
+      <w:pPr>
+        <w:pStyle w:val="ListParagraph"/>
+        <w:ind w:left="1440"/>
+        <w:rPr>
+          <w:rFonts w:ascii="Arial" w:hAnsi="Arial" w:cs="Arial"/>
+        </w:rPr>
+      </w:pPr>
+      <w:r>
+        <w:rPr>
+          <w:rFonts w:ascii="Arial" w:hAnsi="Arial" w:cs="Arial"/>
+        </w:rPr>
+        <w:t xml:space="preserve">The mean value for the venue category for each neighborhood is calculated. </w:t>
+      </w:r>
+    </w:p>
+    <w:p>
+      <w:pPr>
+        <w:rPr>
+          <w:rFonts w:ascii="Arial" w:hAnsi="Arial" w:cs="Arial"/>
+        </w:rPr>
+      </w:pPr>
+      <w:r>
+        <w:rPr>
+          <w:noProof/>
+        </w:rPr>
+        <w:drawing>
+          <wp:inline distT="0" distB="0" distL="0" distR="0" wp14:anchorId="32D8CFF9" wp14:editId="1FA4D757">
+            <wp:extent cx="5943600" cy="1585595"/>
+            <wp:effectExtent l="0" t="0" r="0" b="0"/>
+            <wp:docPr id="19" name="Picture 19"/>
+            <wp:cNvGraphicFramePr>
+              <a:graphicFrameLocks xmlns:a="http://schemas.openxmlformats.org/drawingml/2006/main" noChangeAspect="1"/>
+            </wp:cNvGraphicFramePr>
+            <a:graphic xmlns:a="http://schemas.openxmlformats.org/drawingml/2006/main">
+              <a:graphicData uri="http://schemas.openxmlformats.org/drawingml/2006/picture">
+                <pic:pic xmlns:pic="http://schemas.openxmlformats.org/drawingml/2006/picture">
+                  <pic:nvPicPr>
+                    <pic:cNvPr id="1" name=""/>
+                    <pic:cNvPicPr/>
+                  </pic:nvPicPr>
+                  <pic:blipFill>
+                    <a:blip r:embed="rId20"/>
+                    <a:stretch>
+                      <a:fillRect/>
+                    </a:stretch>
+                  </pic:blipFill>
+                  <pic:spPr>
+                    <a:xfrm>
+                      <a:off x="0" y="0"/>
+                      <a:ext cx="5943600" cy="1585595"/>
+                    </a:xfrm>
+                    <a:prstGeom prst="rect">
+                      <a:avLst/>
+                    </a:prstGeom>
+                  </pic:spPr>
+                </pic:pic>
+              </a:graphicData>
+            </a:graphic>
+          </wp:inline>
+        </w:drawing>
+      </w:r>
+    </w:p>
+    <w:p>
+      <w:pPr>
+        <w:pStyle w:val="ListParagraph"/>
+        <w:ind w:left="1440"/>
+        <w:rPr>
+          <w:rFonts w:ascii="Arial" w:hAnsi="Arial" w:cs="Arial"/>
+        </w:rPr>
+      </w:pPr>
+    </w:p>
+    <w:p>
+      <w:pPr>
+        <w:pStyle w:val="ListParagraph"/>
+        <w:ind w:left="1440"/>
+        <w:rPr>
+          <w:rFonts w:ascii="Arial" w:hAnsi="Arial" w:cs="Arial"/>
+        </w:rPr>
+      </w:pPr>
+      <w:r>
+        <w:rPr>
+          <w:rFonts w:ascii="Arial" w:hAnsi="Arial" w:cs="Arial"/>
+        </w:rPr>
+        <w:t>The Indian Restaurants, venue cate</w:t>
+      </w:r>
+      <w:r>
+        <w:rPr>
+          <w:rFonts w:ascii="Arial" w:hAnsi="Arial" w:cs="Arial"/>
+        </w:rPr>
+        <w:t>gory</w:t>
+      </w:r>
+      <w:r>
+        <w:rPr>
+          <w:rFonts w:ascii="Arial" w:hAnsi="Arial" w:cs="Arial"/>
+        </w:rPr>
+        <w:t xml:space="preserve"> is alone are filtered out</w:t>
+      </w:r>
+      <w:r>
+        <w:rPr>
+          <w:rFonts w:ascii="Arial" w:hAnsi="Arial" w:cs="Arial"/>
+        </w:rPr>
+        <w:t>.</w:t>
+      </w:r>
+    </w:p>
+    <w:p>
+      <w:pPr>
+        <w:pStyle w:val="ListParagraph"/>
+        <w:ind w:left="1440" w:firstLine="720"/>
+        <w:rPr>
+          <w:rFonts w:ascii="Arial" w:hAnsi="Arial" w:cs="Arial"/>
+        </w:rPr>
+      </w:pPr>
+      <w:r>
+        <w:rPr>
+          <w:noProof/>
+        </w:rPr>
+        <w:drawing>
+          <wp:inline distT="0" distB="0" distL="0" distR="0" wp14:anchorId="16B623DA" wp14:editId="364F00D6">
+            <wp:extent cx="1714500" cy="2639429"/>
+            <wp:effectExtent l="0" t="0" r="0" b="8890"/>
+            <wp:docPr id="18" name="Picture 18"/>
+            <wp:cNvGraphicFramePr>
+              <a:graphicFrameLocks xmlns:a="http://schemas.openxmlformats.org/drawingml/2006/main" noChangeAspect="1"/>
+            </wp:cNvGraphicFramePr>
+            <a:graphic xmlns:a="http://schemas.openxmlformats.org/drawingml/2006/main">
+              <a:graphicData uri="http://schemas.openxmlformats.org/drawingml/2006/picture">
+                <pic:pic xmlns:pic="http://schemas.openxmlformats.org/drawingml/2006/picture">
+                  <pic:nvPicPr>
+                    <pic:cNvPr id="1" name=""/>
+                    <pic:cNvPicPr/>
+                  </pic:nvPicPr>
+                  <pic:blipFill>
+                    <a:blip r:embed="rId21"/>
+                    <a:stretch>
+                      <a:fillRect/>
+                    </a:stretch>
+                  </pic:blipFill>
+                  <pic:spPr>
+                    <a:xfrm>
+                      <a:off x="0" y="0"/>
+                      <a:ext cx="1732717" cy="2667473"/>
+                    </a:xfrm>
+                    <a:prstGeom prst="rect">
+                      <a:avLst/>
+                    </a:prstGeom>
+                  </pic:spPr>
+                </pic:pic>
+              </a:graphicData>
+            </a:graphic>
+          </wp:inline>
+        </w:drawing>
+      </w:r>
+    </w:p>
+    <w:p>
+      <w:pPr>
+        <w:pStyle w:val="ListParagraph"/>
+        <w:ind w:left="1440" w:firstLine="720"/>
+        <w:rPr>
+          <w:rFonts w:ascii="Arial" w:hAnsi="Arial" w:cs="Arial"/>
+        </w:rPr>
+      </w:pPr>
+    </w:p>
+    <w:p>
+      <w:pPr>
+        <w:pStyle w:val="ListParagraph"/>
+        <w:ind w:left="1440" w:firstLine="720"/>
+        <w:rPr>
+          <w:rFonts w:ascii="Arial" w:hAnsi="Arial" w:cs="Arial"/>
+        </w:rPr>
+      </w:pPr>
+    </w:p>
+    <w:p>
+      <w:pPr>
+        <w:pStyle w:val="ListParagraph"/>
+        <w:numPr>
+          <w:ilvl w:val="1"/>
+          <w:numId w:val="1"/>
+        </w:numPr>
+        <w:rPr>
+          <w:rFonts w:ascii="Arial" w:hAnsi="Arial" w:cs="Arial"/>
+        </w:rPr>
+      </w:pPr>
+      <w:r>
+        <w:rPr>
+          <w:rFonts w:ascii="Arial" w:hAnsi="Arial" w:cs="Arial"/>
+          <w:b/>
+          <w:bCs/>
+          <w:sz w:val="32"/>
+          <w:szCs w:val="32"/>
+        </w:rPr>
+        <w:t>K-Means clustering</w:t>
+      </w:r>
+    </w:p>
+    <w:p>
+      <w:pPr>
+        <w:pStyle w:val="ListParagraph"/>
+        <w:ind w:left="1440"/>
+        <w:rPr>
+          <w:rStyle w:val="Emphasis"/>
+          <w:rFonts w:ascii="Arial" w:hAnsi="Arial" w:cs="Arial"/>
+          <w:i w:val="0"/>
+          <w:iCs w:val="0"/>
+          <w:shd w:val="clear" w:color="auto" w:fill="FFFFFF"/>
+        </w:rPr>
+      </w:pPr>
+      <w:r>
+        <w:rPr>
+          <w:rFonts w:ascii="Arial" w:hAnsi="Arial" w:cs="Arial"/>
+        </w:rPr>
+        <w:t xml:space="preserve">  </w:t>
+      </w:r>
+      <w:r>
+        <w:rPr>
+          <w:rFonts w:ascii="Arial" w:hAnsi="Arial" w:cs="Arial"/>
+          <w:b/>
+          <w:bCs/>
+          <w:shd w:val="clear" w:color="auto" w:fill="FFFFFF"/>
+        </w:rPr>
+        <w:t>K</w:t>
+      </w:r>
+      <w:r>
+        <w:rPr>
+          <w:rFonts w:ascii="Arial" w:hAnsi="Arial" w:cs="Arial"/>
+          <w:shd w:val="clear" w:color="auto" w:fill="FFFFFF"/>
+        </w:rPr>
+        <w:t>-</w:t>
+      </w:r>
+      <w:r>
+        <w:rPr>
+          <w:rFonts w:ascii="Arial" w:hAnsi="Arial" w:cs="Arial"/>
+          <w:b/>
+          <w:bCs/>
+          <w:shd w:val="clear" w:color="auto" w:fill="FFFFFF"/>
+        </w:rPr>
+        <w:t>means clustering</w:t>
+      </w:r>
+      <w:r>
+        <w:rPr>
+          <w:rFonts w:ascii="Arial" w:hAnsi="Arial" w:cs="Arial"/>
+          <w:shd w:val="clear" w:color="auto" w:fill="FFFFFF"/>
+        </w:rPr>
+        <w:t xml:space="preserve"> is one of the simplest and popular unsupervised machine learning algorithms. It aims to partition </w:t>
+      </w:r>
+      <w:r>
+        <w:rPr>
+          <w:rFonts w:ascii="Arial" w:hAnsi="Arial" w:cs="Arial"/>
+          <w:i/>
+          <w:iCs/>
+          <w:shd w:val="clear" w:color="auto" w:fill="FFFFFF"/>
+        </w:rPr>
+        <w:t>n</w:t>
+      </w:r>
+      <w:r>
+        <w:rPr>
+          <w:rFonts w:ascii="Arial" w:hAnsi="Arial" w:cs="Arial"/>
+          <w:shd w:val="clear" w:color="auto" w:fill="FFFFFF"/>
+        </w:rPr>
+        <w:t xml:space="preserve"> observations into </w:t>
+      </w:r>
+      <w:r>
+        <w:rPr>
+          <w:rStyle w:val="Emphasis"/>
+          <w:rFonts w:ascii="Arial" w:hAnsi="Arial" w:cs="Arial"/>
+          <w:b/>
+          <w:bCs/>
+          <w:i w:val="0"/>
+          <w:iCs w:val="0"/>
+          <w:shd w:val="clear" w:color="auto" w:fill="FFFFFF"/>
+        </w:rPr>
+        <w:t>k clusters</w:t>
+      </w:r>
+      <w:r>
+        <w:rPr>
+          <w:rFonts w:ascii="Arial" w:hAnsi="Arial" w:cs="Arial"/>
+          <w:shd w:val="clear" w:color="auto" w:fill="FFFFFF"/>
+        </w:rPr>
+        <w:t> in which each observation belongs to the </w:t>
+      </w:r>
+      <w:r>
+        <w:rPr>
+          <w:rStyle w:val="Emphasis"/>
+          <w:rFonts w:ascii="Arial" w:hAnsi="Arial" w:cs="Arial"/>
+          <w:b/>
+          <w:bCs/>
+          <w:i w:val="0"/>
+          <w:iCs w:val="0"/>
+          <w:shd w:val="clear" w:color="auto" w:fill="FFFFFF"/>
+        </w:rPr>
+        <w:t>cluster</w:t>
+      </w:r>
+      <w:r>
+        <w:rPr>
+          <w:rFonts w:ascii="Arial" w:hAnsi="Arial" w:cs="Arial"/>
+          <w:shd w:val="clear" w:color="auto" w:fill="FFFFFF"/>
+        </w:rPr>
+        <w:t> with the nearest </w:t>
+      </w:r>
+      <w:r>
+        <w:rPr>
+          <w:rStyle w:val="Emphasis"/>
+          <w:rFonts w:ascii="Arial" w:hAnsi="Arial" w:cs="Arial"/>
+          <w:b/>
+          <w:bCs/>
+          <w:i w:val="0"/>
+          <w:iCs w:val="0"/>
+          <w:shd w:val="clear" w:color="auto" w:fill="FFFFFF"/>
+        </w:rPr>
+        <w:t>mean.</w:t>
+      </w:r>
+      <w:r>
+        <w:rPr>
+          <w:rStyle w:val="Emphasis"/>
+          <w:rFonts w:ascii="Arial" w:hAnsi="Arial" w:cs="Arial"/>
+          <w:b/>
+          <w:bCs/>
+          <w:i w:val="0"/>
+          <w:iCs w:val="0"/>
+          <w:shd w:val="clear" w:color="auto" w:fill="FFFFFF"/>
+        </w:rPr>
+        <w:t xml:space="preserve"> </w:t>
+      </w:r>
+      <w:r>
+        <w:rPr>
+          <w:rStyle w:val="Emphasis"/>
+          <w:rFonts w:ascii="Arial" w:hAnsi="Arial" w:cs="Arial"/>
+          <w:i w:val="0"/>
+          <w:iCs w:val="0"/>
+          <w:shd w:val="clear" w:color="auto" w:fill="FFFFFF"/>
+        </w:rPr>
+        <w:t xml:space="preserve">We use </w:t>
+      </w:r>
+      <w:proofErr w:type="spellStart"/>
+      <w:r>
+        <w:rPr>
+          <w:rStyle w:val="Emphasis"/>
+          <w:rFonts w:ascii="Arial" w:hAnsi="Arial" w:cs="Arial"/>
+          <w:i w:val="0"/>
+          <w:iCs w:val="0"/>
+          <w:shd w:val="clear" w:color="auto" w:fill="FFFFFF"/>
+        </w:rPr>
+        <w:t>Kmeans</w:t>
+      </w:r>
+      <w:proofErr w:type="spellEnd"/>
+      <w:r>
+        <w:rPr>
+          <w:rStyle w:val="Emphasis"/>
+          <w:rFonts w:ascii="Arial" w:hAnsi="Arial" w:cs="Arial"/>
+          <w:i w:val="0"/>
+          <w:iCs w:val="0"/>
+          <w:shd w:val="clear" w:color="auto" w:fill="FFFFFF"/>
+        </w:rPr>
+        <w:t xml:space="preserve"> clustering to cluster the neighborhoods and find the best place for opening the Indian restaurant. </w:t>
+      </w:r>
+    </w:p>
+    <w:p>
+      <w:pPr>
+        <w:pStyle w:val="ListParagraph"/>
+        <w:ind w:left="1440"/>
+        <w:rPr>
+          <w:rStyle w:val="Emphasis"/>
+          <w:rFonts w:ascii="Arial" w:hAnsi="Arial" w:cs="Arial"/>
+          <w:i w:val="0"/>
+          <w:iCs w:val="0"/>
+          <w:shd w:val="clear" w:color="auto" w:fill="FFFFFF"/>
+        </w:rPr>
+      </w:pPr>
+      <w:r>
+        <w:rPr>
+          <w:rStyle w:val="Emphasis"/>
+          <w:rFonts w:ascii="Arial" w:hAnsi="Arial" w:cs="Arial"/>
+          <w:i w:val="0"/>
+          <w:iCs w:val="0"/>
+          <w:shd w:val="clear" w:color="auto" w:fill="FFFFFF"/>
+        </w:rPr>
+        <w:t xml:space="preserve">  To find the best </w:t>
+      </w:r>
+      <w:r>
+        <w:rPr>
+          <w:rStyle w:val="Emphasis"/>
+          <w:rFonts w:ascii="Arial" w:hAnsi="Arial" w:cs="Arial"/>
+          <w:shd w:val="clear" w:color="auto" w:fill="FFFFFF"/>
+        </w:rPr>
+        <w:t>K</w:t>
+      </w:r>
+      <w:r>
+        <w:rPr>
+          <w:rStyle w:val="Emphasis"/>
+          <w:rFonts w:ascii="Arial" w:hAnsi="Arial" w:cs="Arial"/>
+          <w:i w:val="0"/>
+          <w:iCs w:val="0"/>
+          <w:shd w:val="clear" w:color="auto" w:fill="FFFFFF"/>
+        </w:rPr>
+        <w:t xml:space="preserve"> value, 15 iterations are done and the error value are jotted in the graph as below. The best value for </w:t>
+      </w:r>
+      <w:r>
+        <w:rPr>
+          <w:rStyle w:val="Emphasis"/>
+          <w:rFonts w:ascii="Arial" w:hAnsi="Arial" w:cs="Arial"/>
+          <w:shd w:val="clear" w:color="auto" w:fill="FFFFFF"/>
+        </w:rPr>
+        <w:t>k</w:t>
+      </w:r>
+      <w:r>
+        <w:rPr>
+          <w:rStyle w:val="Emphasis"/>
+          <w:rFonts w:ascii="Arial" w:hAnsi="Arial" w:cs="Arial"/>
+          <w:i w:val="0"/>
+          <w:iCs w:val="0"/>
+          <w:shd w:val="clear" w:color="auto" w:fill="FFFFFF"/>
+        </w:rPr>
+        <w:t xml:space="preserve"> is 3 based on this graph. </w:t>
+      </w:r>
+    </w:p>
+    <w:p>
+      <w:pPr>
+        <w:rPr>
+          <w:rStyle w:val="Emphasis"/>
+          <w:rFonts w:ascii="Arial" w:hAnsi="Arial" w:cs="Arial"/>
+          <w:i w:val="0"/>
+          <w:iCs w:val="0"/>
+          <w:shd w:val="clear" w:color="auto" w:fill="FFFFFF"/>
+        </w:rPr>
+      </w:pPr>
+      <w:r>
+        <w:rPr>
+          <w:rStyle w:val="Emphasis"/>
+          <w:rFonts w:ascii="Arial" w:hAnsi="Arial" w:cs="Arial"/>
+          <w:i w:val="0"/>
+          <w:iCs w:val="0"/>
+          <w:shd w:val="clear" w:color="auto" w:fill="FFFFFF"/>
+        </w:rPr>
+        <w:lastRenderedPageBreak/>
+        <w:tab/>
+      </w:r>
+      <w:r>
+        <w:rPr>
+          <w:rStyle w:val="Emphasis"/>
+          <w:rFonts w:ascii="Arial" w:hAnsi="Arial" w:cs="Arial"/>
+          <w:i w:val="0"/>
+          <w:iCs w:val="0"/>
+          <w:shd w:val="clear" w:color="auto" w:fill="FFFFFF"/>
+        </w:rPr>
+        <w:tab/>
+      </w:r>
+      <w:r>
+        <w:rPr>
+          <w:noProof/>
+        </w:rPr>
+        <w:drawing>
+          <wp:inline distT="0" distB="0" distL="0" distR="0" wp14:anchorId="528E4AAD" wp14:editId="1A6FD083">
+            <wp:extent cx="3187700" cy="2012692"/>
+            <wp:effectExtent l="0" t="0" r="0" b="6985"/>
+            <wp:docPr id="16" name="Picture 16"/>
+            <wp:cNvGraphicFramePr>
+              <a:graphicFrameLocks xmlns:a="http://schemas.openxmlformats.org/drawingml/2006/main" noChangeAspect="1"/>
+            </wp:cNvGraphicFramePr>
+            <a:graphic xmlns:a="http://schemas.openxmlformats.org/drawingml/2006/main">
+              <a:graphicData uri="http://schemas.openxmlformats.org/drawingml/2006/picture">
+                <pic:pic xmlns:pic="http://schemas.openxmlformats.org/drawingml/2006/picture">
+                  <pic:nvPicPr>
+                    <pic:cNvPr id="1" name=""/>
+                    <pic:cNvPicPr/>
+                  </pic:nvPicPr>
+                  <pic:blipFill>
+                    <a:blip r:embed="rId22"/>
+                    <a:stretch>
+                      <a:fillRect/>
+                    </a:stretch>
+                  </pic:blipFill>
+                  <pic:spPr>
+                    <a:xfrm>
+                      <a:off x="0" y="0"/>
+                      <a:ext cx="3212204" cy="2028164"/>
+                    </a:xfrm>
+                    <a:prstGeom prst="rect">
+                      <a:avLst/>
+                    </a:prstGeom>
+                  </pic:spPr>
+                </pic:pic>
+              </a:graphicData>
+            </a:graphic>
+          </wp:inline>
+        </w:drawing>
+      </w:r>
+    </w:p>
+    <w:p>
+      <w:pPr>
+        <w:pStyle w:val="ListParagraph"/>
+        <w:ind w:left="1440"/>
+        <w:rPr>
+          <w:rFonts w:ascii="Arial" w:hAnsi="Arial" w:cs="Arial"/>
+        </w:rPr>
+      </w:pPr>
+      <w:r>
+        <w:rPr>
+          <w:rFonts w:ascii="Arial" w:hAnsi="Arial" w:cs="Arial"/>
+        </w:rPr>
+        <w:t>The 3 cluster labels are assigned to the neighborhood and its corresponding Indian restaurants.</w:t>
+      </w:r>
+    </w:p>
+    <w:p>
+      <w:pPr>
+        <w:pStyle w:val="ListParagraph"/>
+        <w:ind w:left="1440"/>
+        <w:rPr>
+          <w:rFonts w:ascii="Arial" w:hAnsi="Arial" w:cs="Arial"/>
+        </w:rPr>
+      </w:pPr>
+    </w:p>
+    <w:p>
+      <w:pPr>
+        <w:pStyle w:val="ListParagraph"/>
+        <w:rPr>
+          <w:rFonts w:ascii="Arial" w:hAnsi="Arial" w:cs="Arial"/>
+        </w:rPr>
+      </w:pPr>
+      <w:r>
+        <w:rPr>
+          <w:noProof/>
+        </w:rPr>
+        <w:drawing>
+          <wp:inline distT="0" distB="0" distL="0" distR="0" wp14:anchorId="21D33ABE" wp14:editId="460CE729">
+            <wp:extent cx="5943600" cy="2152650"/>
+            <wp:effectExtent l="0" t="0" r="0" b="0"/>
+            <wp:docPr id="17" name="Picture 17"/>
+            <wp:cNvGraphicFramePr>
+              <a:graphicFrameLocks xmlns:a="http://schemas.openxmlformats.org/drawingml/2006/main" noChangeAspect="1"/>
+            </wp:cNvGraphicFramePr>
+            <a:graphic xmlns:a="http://schemas.openxmlformats.org/drawingml/2006/main">
+              <a:graphicData uri="http://schemas.openxmlformats.org/drawingml/2006/picture">
+                <pic:pic xmlns:pic="http://schemas.openxmlformats.org/drawingml/2006/picture">
+                  <pic:nvPicPr>
+                    <pic:cNvPr id="1" name=""/>
+                    <pic:cNvPicPr/>
+                  </pic:nvPicPr>
+                  <pic:blipFill>
+                    <a:blip r:embed="rId23"/>
+                    <a:stretch>
+                      <a:fillRect/>
+                    </a:stretch>
+                  </pic:blipFill>
+                  <pic:spPr>
+                    <a:xfrm>
+                      <a:off x="0" y="0"/>
+                      <a:ext cx="5943600" cy="2152650"/>
+                    </a:xfrm>
+                    <a:prstGeom prst="rect">
+                      <a:avLst/>
+                    </a:prstGeom>
+                  </pic:spPr>
+                </pic:pic>
+              </a:graphicData>
+            </a:graphic>
+          </wp:inline>
+        </w:drawing>
+      </w:r>
+    </w:p>
+    <w:p>
+      <w:pPr>
+        <w:pStyle w:val="ListParagraph"/>
+        <w:ind w:left="1440"/>
+        <w:rPr>
+          <w:rFonts w:ascii="Arial" w:hAnsi="Arial" w:cs="Arial"/>
+        </w:rPr>
+      </w:pPr>
+    </w:p>
+    <w:p>
+      <w:pPr>
+        <w:pStyle w:val="ListParagraph"/>
+        <w:numPr>
+          <w:ilvl w:val="0"/>
+          <w:numId w:val="1"/>
+        </w:numPr>
+        <w:rPr>
+          <w:rFonts w:ascii="Arial" w:hAnsi="Arial" w:cs="Arial"/>
+          <w:b/>
+          <w:bCs/>
+          <w:sz w:val="32"/>
+          <w:szCs w:val="32"/>
+        </w:rPr>
+      </w:pPr>
+      <w:r>
+        <w:rPr>
+          <w:rFonts w:ascii="Arial" w:hAnsi="Arial" w:cs="Arial"/>
+          <w:b/>
+          <w:bCs/>
+          <w:sz w:val="32"/>
+          <w:szCs w:val="32"/>
+        </w:rPr>
+        <w:t>Evaluation</w:t>
+      </w:r>
+      <w:r>
+        <w:rPr>
+          <w:rFonts w:ascii="Arial" w:hAnsi="Arial" w:cs="Arial"/>
+          <w:b/>
+          <w:bCs/>
+          <w:sz w:val="32"/>
+          <w:szCs w:val="32"/>
+        </w:rPr>
+        <w:t xml:space="preserve"> and Conclusion</w:t>
+      </w:r>
+    </w:p>
+    <w:p>
+      <w:pPr>
+        <w:ind w:left="1440"/>
+        <w:rPr>
+          <w:rFonts w:ascii="Arial" w:hAnsi="Arial" w:cs="Arial"/>
+          <w:noProof/>
+        </w:rPr>
+      </w:pPr>
+      <w:r>
+        <w:rPr>
+          <w:rFonts w:ascii="Arial" w:hAnsi="Arial" w:cs="Arial"/>
+          <w:noProof/>
+        </w:rPr>
+        <w:t xml:space="preserve">Totally there are </w:t>
+      </w:r>
+      <w:r>
+        <w:rPr>
+          <w:rFonts w:ascii="Arial" w:hAnsi="Arial" w:cs="Arial"/>
+          <w:noProof/>
+        </w:rPr>
+        <w:t>40</w:t>
+      </w:r>
+      <w:r>
+        <w:rPr>
+          <w:rFonts w:ascii="Arial" w:hAnsi="Arial" w:cs="Arial"/>
+          <w:noProof/>
+        </w:rPr>
+        <w:t xml:space="preserve"> Indian restaurants in 8</w:t>
+      </w:r>
+      <w:r>
+        <w:rPr>
+          <w:rFonts w:ascii="Arial" w:hAnsi="Arial" w:cs="Arial"/>
+          <w:noProof/>
+        </w:rPr>
+        <w:t>7</w:t>
+      </w:r>
+      <w:r>
+        <w:rPr>
+          <w:rFonts w:ascii="Arial" w:hAnsi="Arial" w:cs="Arial"/>
+          <w:noProof/>
+        </w:rPr>
+        <w:t xml:space="preserve"> neighborhoods of bayarea. </w:t>
+      </w:r>
+      <w:r>
+        <w:rPr>
+          <w:rFonts w:ascii="Arial" w:hAnsi="Arial" w:cs="Arial"/>
+          <w:noProof/>
+        </w:rPr>
+        <w:t>These</w:t>
+      </w:r>
+      <w:r>
+        <w:rPr>
+          <w:rFonts w:ascii="Arial" w:hAnsi="Arial" w:cs="Arial"/>
+          <w:noProof/>
+        </w:rPr>
+        <w:t xml:space="preserve"> 8</w:t>
+      </w:r>
+      <w:r>
+        <w:rPr>
+          <w:rFonts w:ascii="Arial" w:hAnsi="Arial" w:cs="Arial"/>
+          <w:noProof/>
+        </w:rPr>
+        <w:t>7</w:t>
+      </w:r>
+      <w:r>
+        <w:rPr>
+          <w:rFonts w:ascii="Arial" w:hAnsi="Arial" w:cs="Arial"/>
+          <w:noProof/>
+        </w:rPr>
+        <w:t xml:space="preserve"> neighborhoods are </w:t>
+      </w:r>
+      <w:r>
+        <w:rPr>
+          <w:rFonts w:ascii="Arial" w:hAnsi="Arial" w:cs="Arial"/>
+          <w:noProof/>
+        </w:rPr>
+        <w:t xml:space="preserve">divided into 3 clusters. </w:t>
+      </w:r>
+    </w:p>
+    <w:p>
+      <w:pPr>
+        <w:ind w:left="1440"/>
+        <w:rPr>
+          <w:noProof/>
+        </w:rPr>
+      </w:pPr>
+    </w:p>
+    <w:p>
+      <w:pPr>
+        <w:ind w:left="1440"/>
+        <w:rPr>
+          <w:rFonts w:ascii="Arial" w:hAnsi="Arial" w:cs="Arial"/>
+          <w:b/>
+          <w:bCs/>
+          <w:sz w:val="32"/>
+          <w:szCs w:val="32"/>
+        </w:rPr>
+      </w:pPr>
+      <w:r>
+        <w:rPr>
+          <w:noProof/>
+        </w:rPr>
+        <w:lastRenderedPageBreak/>
+        <w:drawing>
+          <wp:inline distT="0" distB="0" distL="0" distR="0" wp14:anchorId="6BE6699F" wp14:editId="2821B9C8">
+            <wp:extent cx="4565650" cy="3202784"/>
+            <wp:effectExtent l="0" t="0" r="6350" b="0"/>
+            <wp:docPr id="15" name="Picture 15"/>
+            <wp:cNvGraphicFramePr>
+              <a:graphicFrameLocks xmlns:a="http://schemas.openxmlformats.org/drawingml/2006/main" noChangeAspect="1"/>
+            </wp:cNvGraphicFramePr>
+            <a:graphic xmlns:a="http://schemas.openxmlformats.org/drawingml/2006/main">
+              <a:graphicData uri="http://schemas.openxmlformats.org/drawingml/2006/picture">
+                <pic:pic xmlns:pic="http://schemas.openxmlformats.org/drawingml/2006/picture">
+                  <pic:nvPicPr>
+                    <pic:cNvPr id="1" name=""/>
+                    <pic:cNvPicPr/>
+                  </pic:nvPicPr>
+                  <pic:blipFill>
+                    <a:blip r:embed="rId24"/>
+                    <a:stretch>
+                      <a:fillRect/>
+                    </a:stretch>
+                  </pic:blipFill>
+                  <pic:spPr>
+                    <a:xfrm>
+                      <a:off x="0" y="0"/>
+                      <a:ext cx="4586179" cy="3217185"/>
+                    </a:xfrm>
+                    <a:prstGeom prst="rect">
+                      <a:avLst/>
+                    </a:prstGeom>
+                  </pic:spPr>
+                </pic:pic>
+              </a:graphicData>
+            </a:graphic>
+          </wp:inline>
+        </w:drawing>
+      </w:r>
+    </w:p>
+    <w:p>
+      <w:pPr>
+        <w:ind w:left="1440"/>
+        <w:rPr>
+          <w:rFonts w:ascii="Arial" w:hAnsi="Arial" w:cs="Arial"/>
+        </w:rPr>
+      </w:pPr>
+      <w:r>
+        <w:rPr>
+          <w:rFonts w:ascii="Arial" w:hAnsi="Arial" w:cs="Arial"/>
+        </w:rPr>
+        <w:t>Cluster 0 has 7</w:t>
+      </w:r>
+      <w:r>
+        <w:rPr>
+          <w:rFonts w:ascii="Arial" w:hAnsi="Arial" w:cs="Arial"/>
+        </w:rPr>
+        <w:t>6</w:t>
+      </w:r>
+      <w:r>
+        <w:rPr>
+          <w:rFonts w:ascii="Arial" w:hAnsi="Arial" w:cs="Arial"/>
+        </w:rPr>
+        <w:t xml:space="preserve"> neighborhoods with 1</w:t>
+      </w:r>
+      <w:r>
+        <w:rPr>
+          <w:rFonts w:ascii="Arial" w:hAnsi="Arial" w:cs="Arial"/>
+        </w:rPr>
+        <w:t>5</w:t>
+      </w:r>
+      <w:r>
+        <w:rPr>
+          <w:rFonts w:ascii="Arial" w:hAnsi="Arial" w:cs="Arial"/>
+        </w:rPr>
+        <w:t xml:space="preserve"> Indian restaurants</w:t>
+      </w:r>
+      <w:r>
+        <w:rPr>
+          <w:rFonts w:ascii="Arial" w:hAnsi="Arial" w:cs="Arial"/>
+        </w:rPr>
+        <w:t>, which makes an average 0.1</w:t>
+      </w:r>
+      <w:r>
+        <w:rPr>
+          <w:rFonts w:ascii="Arial" w:hAnsi="Arial" w:cs="Arial"/>
+        </w:rPr>
+        <w:t>97</w:t>
+      </w:r>
+    </w:p>
+    <w:p>
+      <w:pPr>
+        <w:ind w:left="1440"/>
+        <w:rPr>
+          <w:rFonts w:ascii="Arial" w:hAnsi="Arial" w:cs="Arial"/>
+        </w:rPr>
+      </w:pPr>
+      <w:r>
+        <w:rPr>
+          <w:rFonts w:ascii="Arial" w:hAnsi="Arial" w:cs="Arial"/>
+        </w:rPr>
+        <w:t xml:space="preserve">Cluster </w:t>
+      </w:r>
+      <w:r>
+        <w:rPr>
+          <w:rFonts w:ascii="Arial" w:hAnsi="Arial" w:cs="Arial"/>
+        </w:rPr>
+        <w:t>1</w:t>
+      </w:r>
+      <w:r>
+        <w:rPr>
+          <w:rFonts w:ascii="Arial" w:hAnsi="Arial" w:cs="Arial"/>
+        </w:rPr>
+        <w:t xml:space="preserve"> has </w:t>
+      </w:r>
+      <w:r>
+        <w:rPr>
+          <w:rFonts w:ascii="Arial" w:hAnsi="Arial" w:cs="Arial"/>
+        </w:rPr>
+        <w:t>1</w:t>
+      </w:r>
+      <w:r>
+        <w:rPr>
+          <w:rFonts w:ascii="Arial" w:hAnsi="Arial" w:cs="Arial"/>
+        </w:rPr>
+        <w:t xml:space="preserve"> neighborhood with </w:t>
+      </w:r>
+      <w:r>
+        <w:rPr>
+          <w:rFonts w:ascii="Arial" w:hAnsi="Arial" w:cs="Arial"/>
+        </w:rPr>
+        <w:t>2</w:t>
+      </w:r>
+      <w:r>
+        <w:rPr>
+          <w:rFonts w:ascii="Arial" w:hAnsi="Arial" w:cs="Arial"/>
+        </w:rPr>
+        <w:t xml:space="preserve"> Indian restaurant</w:t>
+      </w:r>
+      <w:r>
+        <w:rPr>
+          <w:rFonts w:ascii="Arial" w:hAnsi="Arial" w:cs="Arial"/>
+        </w:rPr>
+        <w:t>s</w:t>
+      </w:r>
+      <w:r>
+        <w:rPr>
+          <w:rFonts w:ascii="Arial" w:hAnsi="Arial" w:cs="Arial"/>
+        </w:rPr>
+        <w:t xml:space="preserve">, which makes average of </w:t>
+      </w:r>
+      <w:r>
+        <w:rPr>
+          <w:rFonts w:ascii="Arial" w:hAnsi="Arial" w:cs="Arial"/>
+        </w:rPr>
+        <w:t>2</w:t>
+      </w:r>
+      <w:r>
+        <w:rPr>
+          <w:rFonts w:ascii="Arial" w:hAnsi="Arial" w:cs="Arial"/>
+        </w:rPr>
+        <w:t>.</w:t>
+      </w:r>
+    </w:p>
+    <w:p>
+      <w:pPr>
+        <w:ind w:left="1440"/>
+        <w:rPr>
+          <w:rFonts w:ascii="Arial" w:hAnsi="Arial" w:cs="Arial"/>
+        </w:rPr>
+      </w:pPr>
+      <w:r>
+        <w:rPr>
+          <w:rFonts w:ascii="Arial" w:hAnsi="Arial" w:cs="Arial"/>
+        </w:rPr>
+        <w:t xml:space="preserve">Cluster </w:t>
+      </w:r>
+      <w:r>
+        <w:rPr>
+          <w:rFonts w:ascii="Arial" w:hAnsi="Arial" w:cs="Arial"/>
+        </w:rPr>
+        <w:t>2</w:t>
+      </w:r>
+      <w:r>
+        <w:rPr>
+          <w:rFonts w:ascii="Arial" w:hAnsi="Arial" w:cs="Arial"/>
+        </w:rPr>
+        <w:t xml:space="preserve"> has </w:t>
+      </w:r>
+      <w:r>
+        <w:rPr>
+          <w:rFonts w:ascii="Arial" w:hAnsi="Arial" w:cs="Arial"/>
+        </w:rPr>
+        <w:t xml:space="preserve">10 </w:t>
+      </w:r>
+      <w:r>
+        <w:rPr>
+          <w:rFonts w:ascii="Arial" w:hAnsi="Arial" w:cs="Arial"/>
+        </w:rPr>
+        <w:t xml:space="preserve">neighborhoods with </w:t>
+      </w:r>
+      <w:r>
+        <w:rPr>
+          <w:rFonts w:ascii="Arial" w:hAnsi="Arial" w:cs="Arial"/>
+        </w:rPr>
+        <w:t>23</w:t>
+      </w:r>
+      <w:r>
+        <w:rPr>
+          <w:rFonts w:ascii="Arial" w:hAnsi="Arial" w:cs="Arial"/>
+        </w:rPr>
+        <w:t xml:space="preserve"> Indian restaurants</w:t>
+      </w:r>
+      <w:r>
+        <w:rPr>
+          <w:rFonts w:ascii="Arial" w:hAnsi="Arial" w:cs="Arial"/>
+        </w:rPr>
+        <w:t>, which makes average 2.3</w:t>
+      </w:r>
+    </w:p>
+    <w:p>
+      <w:pPr>
+        <w:ind w:left="1440"/>
+        <w:rPr>
+          <w:rFonts w:ascii="Arial" w:hAnsi="Arial" w:cs="Arial"/>
+        </w:rPr>
+      </w:pPr>
+    </w:p>
+    <w:p>
+      <w:pPr>
+        <w:ind w:left="1440"/>
+        <w:rPr>
+          <w:rFonts w:ascii="Arial" w:hAnsi="Arial" w:cs="Arial"/>
+        </w:rPr>
+      </w:pPr>
+      <w:r>
+        <w:rPr>
+          <w:rFonts w:ascii="Arial" w:hAnsi="Arial" w:cs="Arial"/>
+        </w:rPr>
+        <w:t>So</w:t>
+      </w:r>
+      <w:r>
+        <w:rPr>
+          <w:rFonts w:ascii="Arial" w:hAnsi="Arial" w:cs="Arial"/>
+        </w:rPr>
+        <w:t>,</w:t>
+      </w:r>
+      <w:r>
+        <w:rPr>
+          <w:rFonts w:ascii="Arial" w:hAnsi="Arial" w:cs="Arial"/>
+        </w:rPr>
+        <w:t xml:space="preserve"> </w:t>
+      </w:r>
+      <w:r>
+        <w:rPr>
+          <w:rFonts w:ascii="Arial" w:hAnsi="Arial" w:cs="Arial"/>
+          <w:b/>
+          <w:bCs/>
+        </w:rPr>
+        <w:t>cluster 0</w:t>
+      </w:r>
+      <w:r>
+        <w:rPr>
+          <w:rFonts w:ascii="Arial" w:hAnsi="Arial" w:cs="Arial"/>
+        </w:rPr>
+        <w:t xml:space="preserve"> </w:t>
+      </w:r>
+      <w:r>
+        <w:rPr>
+          <w:rFonts w:ascii="Arial" w:hAnsi="Arial" w:cs="Arial"/>
+        </w:rPr>
+        <w:t>has the least average Indian restaurant and hence it is the best neighborhood to open an Indian restaurant.</w:t>
+      </w:r>
+      <w:r>
+        <w:rPr>
+          <w:rFonts w:ascii="Arial" w:hAnsi="Arial" w:cs="Arial"/>
+        </w:rPr>
+        <w:tab/>
+        <w:t>This analysis considered only the foursquare data for top 100 venue</w:t>
+      </w:r>
+      <w:r>
+        <w:rPr>
+          <w:rFonts w:ascii="Arial" w:hAnsi="Arial" w:cs="Arial"/>
+        </w:rPr>
+        <w:t>s</w:t>
+      </w:r>
+      <w:r>
+        <w:rPr>
+          <w:rFonts w:ascii="Arial" w:hAnsi="Arial" w:cs="Arial"/>
+        </w:rPr>
+        <w:t xml:space="preserve">. </w:t>
+      </w:r>
+      <w:r>
+        <w:rPr>
+          <w:rFonts w:ascii="Arial" w:hAnsi="Arial" w:cs="Arial"/>
+        </w:rPr>
+        <w:t xml:space="preserve"> </w:t>
+      </w:r>
+      <w:r>
+        <w:rPr>
+          <w:rFonts w:ascii="Arial" w:hAnsi="Arial" w:cs="Arial"/>
+        </w:rPr>
+        <w:t xml:space="preserve">Although </w:t>
+      </w:r>
+      <w:r>
+        <w:rPr>
+          <w:rFonts w:ascii="Arial" w:hAnsi="Arial" w:cs="Arial"/>
+        </w:rPr>
+        <w:t>to open a restaurant, we need to consider the real estate cost, crime rate etc</w:t>
+      </w:r>
+      <w:r>
+        <w:rPr>
+          <w:rFonts w:ascii="Arial" w:hAnsi="Arial" w:cs="Arial"/>
+        </w:rPr>
+        <w:t>., these</w:t>
+      </w:r>
+      <w:r>
+        <w:rPr>
+          <w:rFonts w:ascii="Arial" w:hAnsi="Arial" w:cs="Arial"/>
+        </w:rPr>
+        <w:t xml:space="preserve"> were not considered in the scope of this project. </w:t>
+      </w:r>
+    </w:p>
+    <w:p>
+      <w:pPr>
+        <w:ind w:left="1440"/>
+        <w:rPr>
+          <w:rFonts w:ascii="Arial" w:hAnsi="Arial" w:cs="Arial"/>
+          <w:sz w:val="32"/>
+          <w:szCs w:val="32"/>
+        </w:rPr>
+      </w:pPr>
+    </w:p>
+    <w:p>
+      <w:pPr>
+        <w:pStyle w:val="ListParagraph"/>
+        <w:numPr>
+          <w:ilvl w:val="0"/>
+          <w:numId w:val="1"/>
+        </w:numPr>
+        <w:rPr>
+          <w:rFonts w:ascii="Arial" w:hAnsi="Arial" w:cs="Arial"/>
+          <w:b/>
+          <w:bCs/>
+          <w:sz w:val="32"/>
+          <w:szCs w:val="32"/>
+        </w:rPr>
+      </w:pPr>
+      <w:r>
+        <w:rPr>
+          <w:rFonts w:ascii="Arial" w:hAnsi="Arial" w:cs="Arial"/>
+          <w:b/>
+          <w:bCs/>
+          <w:sz w:val="32"/>
+          <w:szCs w:val="32"/>
+        </w:rPr>
+        <w:t>References</w:t>
+      </w:r>
+    </w:p>
+    <w:p>
+      <w:pPr>
+        <w:ind w:left="720"/>
+        <w:rPr>
+          <w:rFonts w:ascii="Arial" w:hAnsi="Arial" w:cs="Arial"/>
+          <w:b/>
+          <w:bCs/>
+        </w:rPr>
+      </w:pPr>
+      <w:hyperlink r:id="rId25" w:history="1">
+        <w:r>
+          <w:rPr>
+            <w:rStyle w:val="Hyperlink"/>
+            <w:rFonts w:ascii="Arial" w:hAnsi="Arial" w:cs="Arial"/>
+            <w:b/>
+            <w:bCs/>
+          </w:rPr>
+          <w:t>https://en.wikipedia.org/wiki/San_Francisco_Bay_Area</w:t>
+        </w:r>
+      </w:hyperlink>
+    </w:p>
+    <w:p>
+      <w:pPr>
+        <w:ind w:firstLine="720"/>
+        <w:rPr>
+          <w:rStyle w:val="Hyperlink"/>
+          <w:rFonts w:ascii="Arial" w:hAnsi="Arial" w:cs="Arial"/>
+          <w:b/>
+          <w:bCs/>
+        </w:rPr>
+      </w:pPr>
+      <w:hyperlink r:id="rId26" w:history="1">
+        <w:r>
+          <w:rPr>
+            <w:rStyle w:val="Hyperlink"/>
+            <w:rFonts w:ascii="Arial" w:hAnsi="Arial" w:cs="Arial"/>
+            <w:b/>
+            <w:bCs/>
+          </w:rPr>
+          <w:t>https://en.wikipedia.org/wiki/Demographics_of_San_Francisco</w:t>
+        </w:r>
+      </w:hyperlink>
+    </w:p>
+    <w:p>
+      <w:pPr>
+        <w:ind w:firstLine="720"/>
+        <w:rPr>
+          <w:rFonts w:ascii="Arial" w:hAnsi="Arial" w:cs="Arial"/>
+          <w:b/>
+          <w:bCs/>
+        </w:rPr>
+      </w:pPr>
+      <w:hyperlink r:id="rId27" w:history="1">
+        <w:r>
+          <w:rPr>
+            <w:rStyle w:val="Hyperlink"/>
+            <w:rFonts w:ascii="Arial" w:hAnsi="Arial" w:cs="Arial"/>
+            <w:b/>
+            <w:bCs/>
+          </w:rPr>
+          <w:t>https://en.wikipedia.org/wiki/K-means_clustering</w:t>
+        </w:r>
+      </w:hyperlink>
+    </w:p>
+    <w:p>
+      <w:pPr>
+        <w:ind w:firstLine="720"/>
+        <w:rPr>
+          <w:rFonts w:ascii="Arial" w:hAnsi="Arial" w:cs="Arial"/>
+          <w:b/>
+          <w:bCs/>
         </w:rPr>
       </w:pPr>
     </w:p>
@@ -2042,7 +3305,7 @@
       <w:lvlText w:val=""/>
       <w:lvlJc w:val="left"/>
       <w:pPr>
-        <w:ind w:left="2557" w:hanging="360"/>
+        <w:ind w:left="1800" w:hanging="360"/>
       </w:pPr>
       <w:rPr>
         <w:rFonts w:ascii="Symbol" w:hAnsi="Symbol" w:hint="default"/>
@@ -2054,7 +3317,7 @@
       <w:lvlText w:val="o"/>
       <w:lvlJc w:val="left"/>
       <w:pPr>
-        <w:ind w:left="3277" w:hanging="360"/>
+        <w:ind w:left="2520" w:hanging="360"/>
       </w:pPr>
       <w:rPr>
         <w:rFonts w:ascii="Courier New" w:hAnsi="Courier New" w:cs="Courier New" w:hint="default"/>
@@ -2066,7 +3329,7 @@
       <w:lvlText w:val=""/>
       <w:lvlJc w:val="left"/>
       <w:pPr>
-        <w:ind w:left="3997" w:hanging="360"/>
+        <w:ind w:left="3240" w:hanging="360"/>
       </w:pPr>
       <w:rPr>
         <w:rFonts w:ascii="Wingdings" w:hAnsi="Wingdings" w:hint="default"/>
@@ -2078,7 +3341,7 @@
       <w:lvlText w:val=""/>
       <w:lvlJc w:val="left"/>
       <w:pPr>
-        <w:ind w:left="4717" w:hanging="360"/>
+        <w:ind w:left="3960" w:hanging="360"/>
       </w:pPr>
       <w:rPr>
         <w:rFonts w:ascii="Symbol" w:hAnsi="Symbol" w:hint="default"/>
@@ -2090,7 +3353,7 @@
       <w:lvlText w:val="o"/>
       <w:lvlJc w:val="left"/>
       <w:pPr>
-        <w:ind w:left="5437" w:hanging="360"/>
+        <w:ind w:left="4680" w:hanging="360"/>
       </w:pPr>
       <w:rPr>
         <w:rFonts w:ascii="Courier New" w:hAnsi="Courier New" w:cs="Courier New" w:hint="default"/>
@@ -2102,7 +3365,7 @@
       <w:lvlText w:val=""/>
       <w:lvlJc w:val="left"/>
       <w:pPr>
-        <w:ind w:left="6157" w:hanging="360"/>
+        <w:ind w:left="5400" w:hanging="360"/>
       </w:pPr>
       <w:rPr>
         <w:rFonts w:ascii="Wingdings" w:hAnsi="Wingdings" w:hint="default"/>
@@ -2114,7 +3377,7 @@
       <w:lvlText w:val=""/>
       <w:lvlJc w:val="left"/>
       <w:pPr>
-        <w:ind w:left="6877" w:hanging="360"/>
+        <w:ind w:left="6120" w:hanging="360"/>
       </w:pPr>
       <w:rPr>
         <w:rFonts w:ascii="Symbol" w:hAnsi="Symbol" w:hint="default"/>
@@ -2126,7 +3389,7 @@
       <w:lvlText w:val="o"/>
       <w:lvlJc w:val="left"/>
       <w:pPr>
-        <w:ind w:left="7597" w:hanging="360"/>
+        <w:ind w:left="6840" w:hanging="360"/>
       </w:pPr>
       <w:rPr>
         <w:rFonts w:ascii="Courier New" w:hAnsi="Courier New" w:cs="Courier New" w:hint="default"/>
@@ -2138,7 +3401,7 @@
       <w:lvlText w:val=""/>
       <w:lvlJc w:val="left"/>
       <w:pPr>
-        <w:ind w:left="8317" w:hanging="360"/>
+        <w:ind w:left="7560" w:hanging="360"/>
       </w:pPr>
       <w:rPr>
         <w:rFonts w:ascii="Wingdings" w:hAnsi="Wingdings" w:hint="default"/>
@@ -2391,7 +3654,7 @@
   <w:abstractNum w:abstractNumId="3" w15:restartNumberingAfterBreak="0">
     <w:nsid w:val="3D692AD9"/>
     <w:multiLevelType w:val="hybridMultilevel"/>
-    <w:tmpl w:val="4BFC5E44"/>
+    <w:tmpl w:val="648CBD04"/>
     <w:lvl w:ilvl="0" w:tplc="EDFC999A">
       <w:start w:val="1"/>
       <w:numFmt w:val="decimal"/>
@@ -2617,6 +3880,97 @@
         <w:color w:val="263238"/>
         <w:sz w:val="20"/>
       </w:rPr>
+    </w:lvl>
+  </w:abstractNum>
+  <w:abstractNum w:abstractNumId="5" w15:restartNumberingAfterBreak="0">
+    <w:nsid w:val="5033690E"/>
+    <w:multiLevelType w:val="hybridMultilevel"/>
+    <w:tmpl w:val="4BFC5E44"/>
+    <w:lvl w:ilvl="0" w:tplc="EDFC999A">
+      <w:start w:val="1"/>
+      <w:numFmt w:val="decimal"/>
+      <w:lvlText w:val="%1."/>
+      <w:lvlJc w:val="left"/>
+      <w:pPr>
+        <w:ind w:left="720" w:hanging="360"/>
+      </w:pPr>
+      <w:rPr>
+        <w:rFonts w:ascii="Arial" w:hAnsi="Arial" w:cs="Arial" w:hint="default"/>
+        <w:sz w:val="32"/>
+        <w:szCs w:val="32"/>
+      </w:rPr>
+    </w:lvl>
+    <w:lvl w:ilvl="1" w:tplc="04090019">
+      <w:start w:val="1"/>
+      <w:numFmt w:val="lowerLetter"/>
+      <w:lvlText w:val="%2."/>
+      <w:lvlJc w:val="left"/>
+      <w:pPr>
+        <w:ind w:left="1440" w:hanging="360"/>
+      </w:pPr>
+    </w:lvl>
+    <w:lvl w:ilvl="2" w:tplc="0409001B">
+      <w:start w:val="1"/>
+      <w:numFmt w:val="lowerRoman"/>
+      <w:lvlText w:val="%3."/>
+      <w:lvlJc w:val="right"/>
+      <w:pPr>
+        <w:ind w:left="2160" w:hanging="180"/>
+      </w:pPr>
+    </w:lvl>
+    <w:lvl w:ilvl="3" w:tplc="0409000F">
+      <w:start w:val="1"/>
+      <w:numFmt w:val="decimal"/>
+      <w:lvlText w:val="%4."/>
+      <w:lvlJc w:val="left"/>
+      <w:pPr>
+        <w:ind w:left="2880" w:hanging="360"/>
+      </w:pPr>
+    </w:lvl>
+    <w:lvl w:ilvl="4" w:tplc="04090019">
+      <w:start w:val="1"/>
+      <w:numFmt w:val="lowerLetter"/>
+      <w:lvlText w:val="%5."/>
+      <w:lvlJc w:val="left"/>
+      <w:pPr>
+        <w:ind w:left="3600" w:hanging="360"/>
+      </w:pPr>
+    </w:lvl>
+    <w:lvl w:ilvl="5" w:tplc="0409001B">
+      <w:start w:val="1"/>
+      <w:numFmt w:val="lowerRoman"/>
+      <w:lvlText w:val="%6."/>
+      <w:lvlJc w:val="right"/>
+      <w:pPr>
+        <w:ind w:left="4320" w:hanging="180"/>
+      </w:pPr>
+    </w:lvl>
+    <w:lvl w:ilvl="6" w:tplc="0409000F">
+      <w:start w:val="1"/>
+      <w:numFmt w:val="decimal"/>
+      <w:lvlText w:val="%7."/>
+      <w:lvlJc w:val="left"/>
+      <w:pPr>
+        <w:ind w:left="5040" w:hanging="360"/>
+      </w:pPr>
+    </w:lvl>
+    <w:lvl w:ilvl="7" w:tplc="04090019">
+      <w:start w:val="1"/>
+      <w:numFmt w:val="lowerLetter"/>
+      <w:lvlText w:val="%8."/>
+      <w:lvlJc w:val="left"/>
+      <w:pPr>
+        <w:ind w:left="5760" w:hanging="360"/>
+      </w:pPr>
+    </w:lvl>
+    <w:lvl w:ilvl="8" w:tplc="0409001B">
+      <w:start w:val="1"/>
+      <w:numFmt w:val="lowerRoman"/>
+      <w:lvlText w:val="%9."/>
+      <w:lvlJc w:val="right"/>
+      <w:pPr>
+        <w:ind w:left="6480" w:hanging="180"/>
+      </w:pPr>
     </w:lvl>
   </w:abstractNum>
   <w:num w:numId="1">
@@ -2633,6 +3987,9 @@
   </w:num>
   <w:num w:numId="5">
     <w:abstractNumId w:val="1"/>
+  </w:num>
+  <w:num w:numId="6">
+    <w:abstractNumId w:val="5"/>
   </w:num>
 </w:numbering>
 </file>
@@ -3228,6 +4585,17 @@
       <w:szCs w:val="24"/>
     </w:rPr>
   </w:style>
+  <w:style w:type="character" w:styleId="Emphasis">
+    <w:name w:val="Emphasis"/>
+    <w:basedOn w:val="DefaultParagraphFont"/>
+    <w:uiPriority w:val="20"/>
+    <w:qFormat/>
+    <w:rsid w:val="007E61B5"/>
+    <w:rPr>
+      <w:i/>
+      <w:iCs/>
+    </w:rPr>
+  </w:style>
 </w:styles>
 </file>
 

</xml_diff>